<commit_message>
TA 1 - BAB 1
</commit_message>
<xml_diff>
--- a/TA 1.docx
+++ b/TA 1.docx
@@ -49,7 +49,7 @@
           <w:ilvl w:val="0"/>
           <w:numId w:val="1"/>
         </w:numPr>
-        <w:ind w:left="990" w:hanging="990"/>
+        <w:ind w:hanging="720"/>
         <w:rPr>
           <w:sz w:val="28"/>
           <w:szCs w:val="28"/>
@@ -76,7 +76,7 @@
     <w:p>
       <w:pPr>
         <w:pStyle w:val="ListParagraph"/>
-        <w:ind w:left="0" w:firstLine="990"/>
+        <w:ind w:left="0" w:firstLine="720"/>
         <w:jc w:val="both"/>
         <w:rPr>
           <w:sz w:val="24"/>
@@ -297,18 +297,18 @@
     <w:p>
       <w:pPr>
         <w:pStyle w:val="ListParagraph"/>
-        <w:ind w:left="0" w:firstLine="990"/>
-        <w:jc w:val="both"/>
-        <w:rPr>
-          <w:sz w:val="24"/>
-          <w:szCs w:val="24"/>
-        </w:rPr>
-      </w:pPr>
-    </w:p>
-    <w:p>
-      <w:pPr>
-        <w:pStyle w:val="ListParagraph"/>
-        <w:ind w:left="0" w:firstLine="990"/>
+        <w:ind w:left="0" w:firstLine="720"/>
+        <w:jc w:val="both"/>
+        <w:rPr>
+          <w:sz w:val="24"/>
+          <w:szCs w:val="24"/>
+        </w:rPr>
+      </w:pPr>
+    </w:p>
+    <w:p>
+      <w:pPr>
+        <w:pStyle w:val="ListParagraph"/>
+        <w:ind w:left="0" w:firstLine="720"/>
         <w:jc w:val="both"/>
         <w:rPr>
           <w:sz w:val="24"/>
@@ -452,18 +452,18 @@
     <w:p>
       <w:pPr>
         <w:pStyle w:val="ListParagraph"/>
-        <w:ind w:left="0" w:firstLine="990"/>
-        <w:jc w:val="both"/>
-        <w:rPr>
-          <w:sz w:val="24"/>
-          <w:szCs w:val="24"/>
-        </w:rPr>
-      </w:pPr>
-    </w:p>
-    <w:p>
-      <w:pPr>
-        <w:pStyle w:val="ListParagraph"/>
-        <w:ind w:left="0" w:firstLine="990"/>
+        <w:ind w:left="0" w:firstLine="720"/>
+        <w:jc w:val="both"/>
+        <w:rPr>
+          <w:sz w:val="24"/>
+          <w:szCs w:val="24"/>
+        </w:rPr>
+      </w:pPr>
+    </w:p>
+    <w:p>
+      <w:pPr>
+        <w:pStyle w:val="ListParagraph"/>
+        <w:ind w:left="0" w:firstLine="720"/>
         <w:jc w:val="both"/>
         <w:rPr>
           <w:sz w:val="24"/>
@@ -487,166 +487,1401 @@
     </w:p>
     <w:p>
       <w:pPr>
-        <w:pStyle w:val="ListParagraph"/>
-        <w:ind w:left="0" w:firstLine="990"/>
-        <w:jc w:val="both"/>
-        <w:rPr>
-          <w:sz w:val="24"/>
-          <w:szCs w:val="24"/>
-        </w:rPr>
-      </w:pPr>
-    </w:p>
-    <w:p>
-      <w:pPr>
-        <w:pStyle w:val="ListParagraph"/>
-        <w:ind w:left="0" w:firstLine="990"/>
-        <w:jc w:val="both"/>
-        <w:rPr>
-          <w:sz w:val="24"/>
-          <w:szCs w:val="24"/>
-        </w:rPr>
-      </w:pPr>
-    </w:p>
-    <w:p>
-      <w:pPr>
-        <w:pStyle w:val="ListParagraph"/>
-        <w:ind w:left="0" w:firstLine="990"/>
-        <w:jc w:val="both"/>
-        <w:rPr>
-          <w:sz w:val="24"/>
-          <w:szCs w:val="24"/>
-        </w:rPr>
-      </w:pPr>
-    </w:p>
-    <w:p>
-      <w:pPr>
-        <w:pStyle w:val="ListParagraph"/>
-        <w:ind w:left="0" w:firstLine="990"/>
-        <w:jc w:val="both"/>
-        <w:rPr>
-          <w:sz w:val="24"/>
-          <w:szCs w:val="24"/>
-        </w:rPr>
-      </w:pPr>
-    </w:p>
-    <w:p>
-      <w:pPr>
-        <w:pStyle w:val="ListParagraph"/>
-        <w:ind w:left="0" w:firstLine="990"/>
-        <w:jc w:val="both"/>
-        <w:rPr>
-          <w:sz w:val="24"/>
-          <w:szCs w:val="24"/>
-        </w:rPr>
-      </w:pPr>
-    </w:p>
-    <w:p>
-      <w:pPr>
-        <w:pStyle w:val="ListParagraph"/>
-        <w:ind w:left="0" w:firstLine="990"/>
-        <w:jc w:val="both"/>
-        <w:rPr>
-          <w:sz w:val="24"/>
-          <w:szCs w:val="24"/>
-        </w:rPr>
-      </w:pPr>
-    </w:p>
-    <w:p>
-      <w:pPr>
-        <w:pStyle w:val="ListParagraph"/>
-        <w:ind w:left="0" w:firstLine="990"/>
-        <w:jc w:val="both"/>
-        <w:rPr>
-          <w:sz w:val="24"/>
-          <w:szCs w:val="24"/>
-        </w:rPr>
-      </w:pPr>
-    </w:p>
-    <w:p>
-      <w:pPr>
-        <w:pStyle w:val="ListParagraph"/>
-        <w:ind w:left="0" w:firstLine="990"/>
-        <w:jc w:val="both"/>
-        <w:rPr>
-          <w:sz w:val="24"/>
-          <w:szCs w:val="24"/>
-        </w:rPr>
-      </w:pPr>
-    </w:p>
-    <w:p>
-      <w:pPr>
-        <w:pStyle w:val="ListParagraph"/>
-        <w:ind w:left="0" w:firstLine="990"/>
-        <w:jc w:val="both"/>
-        <w:rPr>
-          <w:sz w:val="24"/>
-          <w:szCs w:val="24"/>
-        </w:rPr>
-      </w:pPr>
-    </w:p>
-    <w:p>
-      <w:pPr>
-        <w:pStyle w:val="ListParagraph"/>
-        <w:ind w:left="0" w:firstLine="990"/>
-        <w:jc w:val="both"/>
-        <w:rPr>
-          <w:sz w:val="24"/>
-          <w:szCs w:val="24"/>
-        </w:rPr>
-      </w:pPr>
-    </w:p>
-    <w:p>
-      <w:pPr>
-        <w:pStyle w:val="ListParagraph"/>
-        <w:ind w:left="0" w:firstLine="990"/>
-        <w:jc w:val="both"/>
-        <w:rPr>
-          <w:sz w:val="24"/>
-          <w:szCs w:val="24"/>
-        </w:rPr>
-      </w:pPr>
-    </w:p>
-    <w:p>
-      <w:pPr>
-        <w:pStyle w:val="ListParagraph"/>
-        <w:ind w:left="0" w:firstLine="990"/>
-        <w:jc w:val="both"/>
-        <w:rPr>
-          <w:sz w:val="24"/>
-          <w:szCs w:val="24"/>
-        </w:rPr>
-      </w:pPr>
-    </w:p>
-    <w:p>
-      <w:pPr>
-        <w:pStyle w:val="ListParagraph"/>
-        <w:ind w:left="0" w:firstLine="990"/>
-        <w:jc w:val="both"/>
-        <w:rPr>
-          <w:sz w:val="24"/>
-          <w:szCs w:val="24"/>
-        </w:rPr>
-      </w:pPr>
-    </w:p>
-    <w:p>
-      <w:pPr>
-        <w:jc w:val="both"/>
-        <w:rPr>
-          <w:sz w:val="24"/>
-          <w:szCs w:val="24"/>
-        </w:rPr>
-      </w:pPr>
-      <w:r>
-        <w:rPr>
-          <w:sz w:val="24"/>
-          <w:szCs w:val="24"/>
-        </w:rPr>
-        <w:t xml:space="preserve"> </w:t>
+        <w:jc w:val="both"/>
+        <w:rPr>
+          <w:sz w:val="24"/>
+          <w:szCs w:val="24"/>
+        </w:rPr>
+      </w:pPr>
+    </w:p>
+    <w:p>
+      <w:pPr>
+        <w:pStyle w:val="ListParagraph"/>
+        <w:numPr>
+          <w:ilvl w:val="0"/>
+          <w:numId w:val="1"/>
+        </w:numPr>
+        <w:ind w:hanging="720"/>
+        <w:jc w:val="both"/>
+        <w:rPr>
+          <w:sz w:val="28"/>
+          <w:szCs w:val="28"/>
+        </w:rPr>
+      </w:pPr>
+      <w:r>
+        <w:rPr>
+          <w:sz w:val="28"/>
+          <w:szCs w:val="28"/>
+        </w:rPr>
+        <w:t>Rumusan Masalah</w:t>
+      </w:r>
+    </w:p>
+    <w:p>
+      <w:pPr>
+        <w:pStyle w:val="ListParagraph"/>
+        <w:ind w:left="0" w:firstLine="720"/>
+        <w:jc w:val="both"/>
+        <w:rPr>
+          <w:sz w:val="24"/>
+          <w:szCs w:val="24"/>
+        </w:rPr>
+      </w:pPr>
+      <w:r>
+        <w:rPr>
+          <w:sz w:val="24"/>
+          <w:szCs w:val="24"/>
+        </w:rPr>
+        <w:t>Berdasarkan Latar Belakang di atas, masalah yang akan diselesaikan adalah bagaimana cara membuat Sistem Informasi E-event yang dapat membantu masyarakat dalam mengikuti acara yang diminatinya dan panita dalam mengelola acara</w:t>
+      </w:r>
+      <w:r>
+        <w:rPr>
+          <w:sz w:val="24"/>
+          <w:szCs w:val="24"/>
+        </w:rPr>
+        <w:t>nya.</w:t>
+      </w:r>
+    </w:p>
+    <w:p>
+      <w:pPr>
+        <w:jc w:val="both"/>
+        <w:rPr>
+          <w:sz w:val="24"/>
+          <w:szCs w:val="24"/>
+        </w:rPr>
+      </w:pPr>
+    </w:p>
+    <w:p>
+      <w:pPr>
+        <w:pStyle w:val="ListParagraph"/>
+        <w:numPr>
+          <w:ilvl w:val="0"/>
+          <w:numId w:val="1"/>
+        </w:numPr>
+        <w:ind w:hanging="720"/>
+        <w:jc w:val="both"/>
+        <w:rPr>
+          <w:sz w:val="28"/>
+          <w:szCs w:val="28"/>
+        </w:rPr>
+      </w:pPr>
+      <w:r>
+        <w:rPr>
+          <w:sz w:val="28"/>
+          <w:szCs w:val="28"/>
+        </w:rPr>
+        <w:t>Batasan Masalah</w:t>
+      </w:r>
+    </w:p>
+    <w:p>
+      <w:pPr>
+        <w:pStyle w:val="ListParagraph"/>
+        <w:ind w:left="0" w:firstLine="720"/>
+        <w:jc w:val="both"/>
+        <w:rPr>
+          <w:sz w:val="24"/>
+          <w:szCs w:val="24"/>
+        </w:rPr>
+      </w:pPr>
+      <w:r>
+        <w:rPr>
+          <w:sz w:val="24"/>
+          <w:szCs w:val="24"/>
+        </w:rPr>
+        <w:t>Berdasarkan rumusan masalah diatas, batasan masalah yang akan dilakukan adalah sebagai berikut :</w:t>
+      </w:r>
+    </w:p>
+    <w:p>
+      <w:pPr>
+        <w:pStyle w:val="ListParagraph"/>
+        <w:numPr>
+          <w:ilvl w:val="0"/>
+          <w:numId w:val="2"/>
+        </w:numPr>
+        <w:ind w:left="360"/>
+        <w:jc w:val="both"/>
+        <w:rPr>
+          <w:sz w:val="24"/>
+          <w:szCs w:val="24"/>
+        </w:rPr>
+      </w:pPr>
+      <w:r>
+        <w:rPr>
+          <w:sz w:val="24"/>
+          <w:szCs w:val="24"/>
+        </w:rPr>
+        <w:t xml:space="preserve">Sistem yang akan dibangun adalah sistem informasi berbasis </w:t>
+      </w:r>
+      <w:r>
+        <w:rPr>
+          <w:i/>
+          <w:iCs/>
+          <w:sz w:val="24"/>
+          <w:szCs w:val="24"/>
+        </w:rPr>
+        <w:t>website</w:t>
+      </w:r>
+    </w:p>
+    <w:p>
+      <w:pPr>
+        <w:pStyle w:val="ListParagraph"/>
+        <w:numPr>
+          <w:ilvl w:val="0"/>
+          <w:numId w:val="2"/>
+        </w:numPr>
+        <w:ind w:left="360"/>
+        <w:jc w:val="both"/>
+        <w:rPr>
+          <w:sz w:val="24"/>
+          <w:szCs w:val="24"/>
+        </w:rPr>
+      </w:pPr>
+      <w:r>
+        <w:rPr>
+          <w:sz w:val="24"/>
+          <w:szCs w:val="24"/>
+        </w:rPr>
+        <w:t>Sistem tidak melayani acara – acara yang memerlukan pembayaran untuk mengikutinya</w:t>
+      </w:r>
+    </w:p>
+    <w:p>
+      <w:pPr>
+        <w:jc w:val="both"/>
+        <w:rPr>
+          <w:sz w:val="24"/>
+          <w:szCs w:val="24"/>
+        </w:rPr>
+      </w:pPr>
+    </w:p>
+    <w:p>
+      <w:pPr>
+        <w:pStyle w:val="ListParagraph"/>
+        <w:numPr>
+          <w:ilvl w:val="0"/>
+          <w:numId w:val="1"/>
+        </w:numPr>
+        <w:ind w:hanging="630"/>
+        <w:jc w:val="both"/>
+        <w:rPr>
+          <w:sz w:val="28"/>
+          <w:szCs w:val="28"/>
+        </w:rPr>
+      </w:pPr>
+      <w:r>
+        <w:rPr>
+          <w:sz w:val="28"/>
+          <w:szCs w:val="28"/>
+        </w:rPr>
+        <w:lastRenderedPageBreak/>
+        <w:t>Tujuan Penelitian</w:t>
+      </w:r>
+    </w:p>
+    <w:p>
+      <w:pPr>
+        <w:pStyle w:val="ListParagraph"/>
+        <w:ind w:left="90" w:firstLine="630"/>
+        <w:jc w:val="both"/>
+        <w:rPr>
+          <w:sz w:val="24"/>
+          <w:szCs w:val="24"/>
+        </w:rPr>
+      </w:pPr>
+      <w:r>
+        <w:rPr>
+          <w:sz w:val="24"/>
+          <w:szCs w:val="24"/>
+        </w:rPr>
+        <w:t>Tujuan dari penelitian ini adalah membangun sebuah sistem informasi E-event yang dapat membantu masyarakat dalam mengikuti acara yang diminatinya dan panita dalam mengelola acaranya.</w:t>
+      </w:r>
+    </w:p>
+    <w:p>
+      <w:pPr>
+        <w:jc w:val="both"/>
+        <w:rPr>
+          <w:sz w:val="24"/>
+          <w:szCs w:val="24"/>
+        </w:rPr>
+      </w:pPr>
+    </w:p>
+    <w:p>
+      <w:pPr>
+        <w:pStyle w:val="ListParagraph"/>
+        <w:numPr>
+          <w:ilvl w:val="0"/>
+          <w:numId w:val="1"/>
+        </w:numPr>
+        <w:ind w:hanging="630"/>
+        <w:jc w:val="both"/>
+        <w:rPr>
+          <w:sz w:val="28"/>
+          <w:szCs w:val="28"/>
+        </w:rPr>
+      </w:pPr>
+      <w:r>
+        <w:rPr>
+          <w:sz w:val="28"/>
+          <w:szCs w:val="28"/>
+        </w:rPr>
+        <w:t>Manfaat Penelitian</w:t>
+      </w:r>
+    </w:p>
+    <w:p>
+      <w:pPr>
+        <w:pStyle w:val="ListParagraph"/>
+        <w:ind w:left="90" w:firstLine="630"/>
+        <w:jc w:val="both"/>
+        <w:rPr>
+          <w:sz w:val="24"/>
+          <w:szCs w:val="24"/>
+        </w:rPr>
+      </w:pPr>
+      <w:r>
+        <w:rPr>
+          <w:sz w:val="24"/>
+          <w:szCs w:val="24"/>
+        </w:rPr>
+        <w:t>Penulis berharap penelitian yang dikerjakan bermanfaat bagi pihak – pihak bersangkutan. Adapun manfaat yang diperoleh dari penelitian ini antara lain:</w:t>
+      </w:r>
+    </w:p>
+    <w:p>
+      <w:pPr>
+        <w:pStyle w:val="ListParagraph"/>
+        <w:numPr>
+          <w:ilvl w:val="0"/>
+          <w:numId w:val="4"/>
+        </w:numPr>
+        <w:ind w:left="1080"/>
+        <w:jc w:val="both"/>
+        <w:rPr>
+          <w:sz w:val="24"/>
+          <w:szCs w:val="24"/>
+        </w:rPr>
+      </w:pPr>
+      <w:r>
+        <w:rPr>
+          <w:sz w:val="24"/>
+          <w:szCs w:val="24"/>
+        </w:rPr>
+        <w:t>Bagi Penulis :</w:t>
+      </w:r>
+    </w:p>
+    <w:p>
+      <w:pPr>
+        <w:pStyle w:val="ListParagraph"/>
+        <w:numPr>
+          <w:ilvl w:val="0"/>
+          <w:numId w:val="5"/>
+        </w:numPr>
+        <w:ind w:left="1440"/>
+        <w:jc w:val="both"/>
+        <w:rPr>
+          <w:sz w:val="24"/>
+          <w:szCs w:val="24"/>
+        </w:rPr>
+      </w:pPr>
+      <w:r>
+        <w:rPr>
+          <w:sz w:val="24"/>
+          <w:szCs w:val="24"/>
+        </w:rPr>
+        <w:t>Terselesaikannya syarat kelulusan sebagai mahasiswa S1 Sistem Informasi</w:t>
+      </w:r>
+      <w:r>
+        <w:rPr>
+          <w:sz w:val="24"/>
+          <w:szCs w:val="24"/>
+        </w:rPr>
+        <w:t>.</w:t>
+      </w:r>
+    </w:p>
+    <w:p>
+      <w:pPr>
+        <w:pStyle w:val="ListParagraph"/>
+        <w:numPr>
+          <w:ilvl w:val="0"/>
+          <w:numId w:val="5"/>
+        </w:numPr>
+        <w:ind w:left="1440"/>
+        <w:jc w:val="both"/>
+        <w:rPr>
+          <w:sz w:val="24"/>
+          <w:szCs w:val="24"/>
+        </w:rPr>
+      </w:pPr>
+      <w:r>
+        <w:rPr>
+          <w:sz w:val="24"/>
+          <w:szCs w:val="24"/>
+        </w:rPr>
+        <w:t>Penulis dapat memenuhi</w:t>
+      </w:r>
+      <w:r>
+        <w:rPr>
+          <w:sz w:val="24"/>
+          <w:szCs w:val="24"/>
+        </w:rPr>
+        <w:t xml:space="preserve"> dan mengamalkan</w:t>
+      </w:r>
+      <w:r>
+        <w:rPr>
+          <w:sz w:val="24"/>
+          <w:szCs w:val="24"/>
+        </w:rPr>
+        <w:t xml:space="preserve"> ilmu </w:t>
+      </w:r>
+      <w:r>
+        <w:rPr>
+          <w:sz w:val="24"/>
+          <w:szCs w:val="24"/>
+        </w:rPr>
+        <w:t>yang sudah didapatkan selama proses perkuliahan di ITB STIKOM Bali.</w:t>
+      </w:r>
+    </w:p>
+    <w:p>
+      <w:pPr>
+        <w:pStyle w:val="ListParagraph"/>
+        <w:numPr>
+          <w:ilvl w:val="0"/>
+          <w:numId w:val="4"/>
+        </w:numPr>
+        <w:ind w:left="1080"/>
+        <w:jc w:val="both"/>
+        <w:rPr>
+          <w:sz w:val="24"/>
+          <w:szCs w:val="24"/>
+        </w:rPr>
+      </w:pPr>
+      <w:r>
+        <w:rPr>
+          <w:sz w:val="24"/>
+          <w:szCs w:val="24"/>
+        </w:rPr>
+        <w:t>Bagi Masyarakat :</w:t>
+      </w:r>
+    </w:p>
+    <w:p>
+      <w:pPr>
+        <w:pStyle w:val="ListParagraph"/>
+        <w:numPr>
+          <w:ilvl w:val="0"/>
+          <w:numId w:val="6"/>
+        </w:numPr>
+        <w:ind w:left="1440"/>
+        <w:jc w:val="both"/>
+        <w:rPr>
+          <w:sz w:val="24"/>
+          <w:szCs w:val="24"/>
+        </w:rPr>
+      </w:pPr>
+      <w:r>
+        <w:rPr>
+          <w:sz w:val="24"/>
+          <w:szCs w:val="24"/>
+        </w:rPr>
+        <w:t xml:space="preserve">Masyarakat </w:t>
+      </w:r>
+      <w:r>
+        <w:rPr>
+          <w:sz w:val="24"/>
+          <w:szCs w:val="24"/>
+        </w:rPr>
+        <w:t>lebih dimudahkan dalam mencari acara - acara yang diminatinya.</w:t>
+      </w:r>
+    </w:p>
+    <w:p>
+      <w:pPr>
+        <w:pStyle w:val="ListParagraph"/>
+        <w:numPr>
+          <w:ilvl w:val="0"/>
+          <w:numId w:val="6"/>
+        </w:numPr>
+        <w:ind w:left="1440"/>
+        <w:jc w:val="both"/>
+        <w:rPr>
+          <w:sz w:val="24"/>
+          <w:szCs w:val="24"/>
+        </w:rPr>
+      </w:pPr>
+      <w:r>
+        <w:rPr>
+          <w:sz w:val="24"/>
+          <w:szCs w:val="24"/>
+        </w:rPr>
+        <w:t>Dapat mempersingkat waktu yang dibutuhkan masyarakat dalam mencari acara – acara yang diminatinya.</w:t>
+      </w:r>
+    </w:p>
+    <w:p>
+      <w:pPr>
+        <w:pStyle w:val="ListParagraph"/>
+        <w:numPr>
+          <w:ilvl w:val="0"/>
+          <w:numId w:val="6"/>
+        </w:numPr>
+        <w:ind w:left="1440"/>
+        <w:jc w:val="both"/>
+        <w:rPr>
+          <w:sz w:val="24"/>
+          <w:szCs w:val="24"/>
+        </w:rPr>
+      </w:pPr>
+      <w:r>
+        <w:rPr>
+          <w:sz w:val="24"/>
+          <w:szCs w:val="24"/>
+        </w:rPr>
+        <w:t>Lebih mudahnya untuk mendapat informasi acara – acara yang diminatinya, misalnya rundown acara, lokasi acara, waktu berlangsung acara dan sebagainya.</w:t>
+      </w:r>
+    </w:p>
+    <w:p>
+      <w:pPr>
+        <w:pStyle w:val="ListParagraph"/>
+        <w:numPr>
+          <w:ilvl w:val="0"/>
+          <w:numId w:val="4"/>
+        </w:numPr>
+        <w:ind w:left="1080"/>
+        <w:jc w:val="both"/>
+        <w:rPr>
+          <w:sz w:val="24"/>
+          <w:szCs w:val="24"/>
+        </w:rPr>
+      </w:pPr>
+      <w:r>
+        <w:rPr>
+          <w:sz w:val="24"/>
+          <w:szCs w:val="24"/>
+        </w:rPr>
+        <w:t>Bagi Panitia Acara :</w:t>
+      </w:r>
+    </w:p>
+    <w:p>
+      <w:pPr>
+        <w:pStyle w:val="ListParagraph"/>
+        <w:numPr>
+          <w:ilvl w:val="0"/>
+          <w:numId w:val="7"/>
+        </w:numPr>
+        <w:ind w:left="1440"/>
+        <w:jc w:val="both"/>
+        <w:rPr>
+          <w:sz w:val="24"/>
+          <w:szCs w:val="24"/>
+        </w:rPr>
+      </w:pPr>
+      <w:r>
+        <w:rPr>
+          <w:sz w:val="24"/>
+          <w:szCs w:val="24"/>
+        </w:rPr>
+        <w:t xml:space="preserve">Panitia dapat mengelola informasi - informasi acara </w:t>
+      </w:r>
+      <w:r>
+        <w:rPr>
+          <w:sz w:val="24"/>
+          <w:szCs w:val="24"/>
+        </w:rPr>
+        <w:t>yang dimilikinya.</w:t>
+      </w:r>
+    </w:p>
+    <w:p>
+      <w:pPr>
+        <w:pStyle w:val="ListParagraph"/>
+        <w:numPr>
+          <w:ilvl w:val="0"/>
+          <w:numId w:val="7"/>
+        </w:numPr>
+        <w:ind w:left="1440"/>
+        <w:jc w:val="both"/>
+        <w:rPr>
+          <w:sz w:val="24"/>
+          <w:szCs w:val="24"/>
+        </w:rPr>
+      </w:pPr>
+      <w:r>
+        <w:rPr>
+          <w:sz w:val="24"/>
+          <w:szCs w:val="24"/>
+        </w:rPr>
+        <w:t>Panitia lebih mudah dalam memasarkan acaranya</w:t>
+      </w:r>
+      <w:r>
+        <w:rPr>
+          <w:sz w:val="24"/>
+          <w:szCs w:val="24"/>
+        </w:rPr>
+        <w:t>.</w:t>
+      </w:r>
+    </w:p>
+    <w:p>
+      <w:pPr>
+        <w:pStyle w:val="ListParagraph"/>
+        <w:ind w:left="1440"/>
+        <w:jc w:val="both"/>
+        <w:rPr>
+          <w:sz w:val="24"/>
+          <w:szCs w:val="24"/>
+        </w:rPr>
+      </w:pPr>
+    </w:p>
+    <w:p>
+      <w:pPr>
+        <w:pStyle w:val="ListParagraph"/>
+        <w:numPr>
+          <w:ilvl w:val="0"/>
+          <w:numId w:val="1"/>
+        </w:numPr>
+        <w:ind w:hanging="630"/>
+        <w:jc w:val="both"/>
+        <w:rPr>
+          <w:sz w:val="28"/>
+          <w:szCs w:val="28"/>
+        </w:rPr>
+      </w:pPr>
+      <w:r>
+        <w:rPr>
+          <w:sz w:val="28"/>
+          <w:szCs w:val="28"/>
+        </w:rPr>
+        <w:t>Ruang Lingkup Penelitian</w:t>
+      </w:r>
+    </w:p>
+    <w:p>
+      <w:pPr>
+        <w:pStyle w:val="ListParagraph"/>
+        <w:ind w:left="90" w:firstLine="630"/>
+        <w:jc w:val="both"/>
+        <w:rPr>
+          <w:sz w:val="24"/>
+          <w:szCs w:val="24"/>
+        </w:rPr>
+      </w:pPr>
+      <w:r>
+        <w:rPr>
+          <w:sz w:val="24"/>
+          <w:szCs w:val="24"/>
+        </w:rPr>
+        <w:t xml:space="preserve">Dalam membangun </w:t>
+      </w:r>
+      <w:r>
+        <w:rPr>
+          <w:sz w:val="24"/>
+          <w:szCs w:val="24"/>
+        </w:rPr>
+        <w:t>Sistem Informasi E-event ini, penulis membatasi ruang lingkup agar konsep dari Sistem Informasi ini sesuai dengan latar belakang permasalahan yang diangkat. Maka Ruang Lingkup dari Sistem Informasi ini adalah sebagai berikut :</w:t>
+      </w:r>
+    </w:p>
+    <w:p>
+      <w:pPr>
+        <w:pStyle w:val="ListParagraph"/>
+        <w:numPr>
+          <w:ilvl w:val="0"/>
+          <w:numId w:val="8"/>
+        </w:numPr>
+        <w:ind w:left="1080"/>
+        <w:jc w:val="both"/>
+        <w:rPr>
+          <w:sz w:val="24"/>
+          <w:szCs w:val="24"/>
+        </w:rPr>
+      </w:pPr>
+      <w:r>
+        <w:rPr>
+          <w:sz w:val="24"/>
+          <w:szCs w:val="24"/>
+        </w:rPr>
+        <w:t>Sistem informasi dirancang untuk</w:t>
+      </w:r>
+      <w:r>
+        <w:rPr>
+          <w:sz w:val="24"/>
+          <w:szCs w:val="24"/>
+        </w:rPr>
+        <w:t xml:space="preserve"> menampilkan informasi – informasi mengenai sebuah acara yang</w:t>
+      </w:r>
+      <w:r>
+        <w:rPr>
+          <w:sz w:val="24"/>
+          <w:szCs w:val="24"/>
+        </w:rPr>
+        <w:t xml:space="preserve"> sedang</w:t>
+      </w:r>
+      <w:r>
+        <w:rPr>
+          <w:sz w:val="24"/>
+          <w:szCs w:val="24"/>
+        </w:rPr>
+        <w:t xml:space="preserve"> berlangsung seperti rundown acara, lokasi acara, waktu berlangsungnya acara dan berbagai hal mengenai informasi tambahan dari acara tersebut.</w:t>
+      </w:r>
+    </w:p>
+    <w:p>
+      <w:pPr>
+        <w:pStyle w:val="ListParagraph"/>
+        <w:numPr>
+          <w:ilvl w:val="0"/>
+          <w:numId w:val="8"/>
+        </w:numPr>
+        <w:ind w:left="1080"/>
+        <w:jc w:val="both"/>
+        <w:rPr>
+          <w:sz w:val="24"/>
+          <w:szCs w:val="24"/>
+        </w:rPr>
+      </w:pPr>
+      <w:r>
+        <w:rPr>
+          <w:sz w:val="24"/>
+          <w:szCs w:val="24"/>
+        </w:rPr>
+        <w:t>Sistem ini dapat membantu masyarakat dan panitia dalam menyampaikan ataupun memasarkan acara – acara yang diminati atau yang sedang dikelolanya.</w:t>
+      </w:r>
+    </w:p>
+    <w:p>
+      <w:pPr>
+        <w:pStyle w:val="ListParagraph"/>
+        <w:numPr>
+          <w:ilvl w:val="0"/>
+          <w:numId w:val="8"/>
+        </w:numPr>
+        <w:ind w:left="1080"/>
+        <w:jc w:val="both"/>
+        <w:rPr>
+          <w:sz w:val="24"/>
+          <w:szCs w:val="24"/>
+        </w:rPr>
+      </w:pPr>
+      <w:r>
+        <w:rPr>
+          <w:sz w:val="24"/>
+          <w:szCs w:val="24"/>
+        </w:rPr>
+        <w:t xml:space="preserve">Sistem Informasi ini berbasis </w:t>
+      </w:r>
+      <w:r>
+        <w:rPr>
+          <w:i/>
+          <w:iCs/>
+          <w:sz w:val="24"/>
+          <w:szCs w:val="24"/>
+        </w:rPr>
+        <w:t>Web Application</w:t>
+      </w:r>
+      <w:r>
+        <w:rPr>
+          <w:sz w:val="24"/>
+          <w:szCs w:val="24"/>
+        </w:rPr>
+        <w:t>.</w:t>
+      </w:r>
+    </w:p>
+    <w:p>
+      <w:pPr>
+        <w:pStyle w:val="ListParagraph"/>
+        <w:numPr>
+          <w:ilvl w:val="0"/>
+          <w:numId w:val="8"/>
+        </w:numPr>
+        <w:ind w:left="1080"/>
+        <w:jc w:val="both"/>
+        <w:rPr>
+          <w:sz w:val="24"/>
+          <w:szCs w:val="24"/>
+        </w:rPr>
+      </w:pPr>
+      <w:r>
+        <w:rPr>
+          <w:sz w:val="24"/>
+          <w:szCs w:val="24"/>
+        </w:rPr>
+        <w:t xml:space="preserve">Hak akses yang dimiliki oleh Sistem Informasi ini dibagi menjadi 4 bagian, antara lain </w:t>
+      </w:r>
+      <w:r>
+        <w:rPr>
+          <w:i/>
+          <w:iCs/>
+          <w:sz w:val="24"/>
+          <w:szCs w:val="24"/>
+        </w:rPr>
+        <w:t>guest</w:t>
+      </w:r>
+      <w:r>
+        <w:rPr>
+          <w:sz w:val="24"/>
+          <w:szCs w:val="24"/>
+        </w:rPr>
+        <w:t xml:space="preserve">, </w:t>
+      </w:r>
+      <w:r>
+        <w:rPr>
+          <w:i/>
+          <w:iCs/>
+          <w:sz w:val="24"/>
+          <w:szCs w:val="24"/>
+        </w:rPr>
+        <w:t>user</w:t>
+      </w:r>
+      <w:r>
+        <w:rPr>
+          <w:sz w:val="24"/>
+          <w:szCs w:val="24"/>
+        </w:rPr>
+        <w:t xml:space="preserve">, </w:t>
+      </w:r>
+      <w:r>
+        <w:rPr>
+          <w:i/>
+          <w:iCs/>
+          <w:sz w:val="24"/>
+          <w:szCs w:val="24"/>
+        </w:rPr>
+        <w:t>panitia</w:t>
+      </w:r>
+      <w:r>
+        <w:rPr>
+          <w:sz w:val="24"/>
+          <w:szCs w:val="24"/>
+        </w:rPr>
+        <w:t xml:space="preserve">, dan </w:t>
+      </w:r>
+      <w:r>
+        <w:rPr>
+          <w:i/>
+          <w:iCs/>
+          <w:sz w:val="24"/>
+          <w:szCs w:val="24"/>
+        </w:rPr>
+        <w:t>admin</w:t>
+      </w:r>
+      <w:r>
+        <w:rPr>
+          <w:sz w:val="24"/>
+          <w:szCs w:val="24"/>
+        </w:rPr>
+        <w:t>.</w:t>
+      </w:r>
+    </w:p>
+    <w:p>
+      <w:pPr>
+        <w:jc w:val="both"/>
+        <w:rPr>
+          <w:sz w:val="24"/>
+          <w:szCs w:val="24"/>
+        </w:rPr>
+      </w:pPr>
+    </w:p>
+    <w:p>
+      <w:pPr>
+        <w:jc w:val="both"/>
+        <w:rPr>
+          <w:sz w:val="24"/>
+          <w:szCs w:val="24"/>
+        </w:rPr>
+      </w:pPr>
+    </w:p>
+    <w:p>
+      <w:pPr>
+        <w:pStyle w:val="ListParagraph"/>
+        <w:numPr>
+          <w:ilvl w:val="0"/>
+          <w:numId w:val="8"/>
+        </w:numPr>
+        <w:ind w:left="1080"/>
+        <w:jc w:val="both"/>
+        <w:rPr>
+          <w:sz w:val="24"/>
+          <w:szCs w:val="24"/>
+        </w:rPr>
+      </w:pPr>
+      <w:r>
+        <w:rPr>
+          <w:sz w:val="24"/>
+          <w:szCs w:val="24"/>
+        </w:rPr>
+        <w:lastRenderedPageBreak/>
+        <w:t xml:space="preserve">Masing – masing pengguna memiliki fitur – fiturnya tersendiri, antara lain sebagai berikut : </w:t>
+      </w:r>
+    </w:p>
+    <w:p>
+      <w:pPr>
+        <w:pStyle w:val="ListParagraph"/>
+        <w:numPr>
+          <w:ilvl w:val="0"/>
+          <w:numId w:val="9"/>
+        </w:numPr>
+        <w:jc w:val="both"/>
+        <w:rPr>
+          <w:sz w:val="24"/>
+          <w:szCs w:val="24"/>
+        </w:rPr>
+      </w:pPr>
+      <w:r>
+        <w:rPr>
+          <w:i/>
+          <w:iCs/>
+          <w:sz w:val="24"/>
+          <w:szCs w:val="24"/>
+        </w:rPr>
+        <w:t>Admin</w:t>
+      </w:r>
+    </w:p>
+    <w:p>
+      <w:pPr>
+        <w:pStyle w:val="ListParagraph"/>
+        <w:numPr>
+          <w:ilvl w:val="0"/>
+          <w:numId w:val="10"/>
+        </w:numPr>
+        <w:jc w:val="both"/>
+        <w:rPr>
+          <w:sz w:val="24"/>
+          <w:szCs w:val="24"/>
+        </w:rPr>
+      </w:pPr>
+      <w:r>
+        <w:rPr>
+          <w:sz w:val="24"/>
+          <w:szCs w:val="24"/>
+        </w:rPr>
+        <w:t>Dapat memberi sanksi kepada panitia – panitia acara yang melanggar term of use dari sistem informasi ini.</w:t>
+      </w:r>
+    </w:p>
+    <w:p>
+      <w:pPr>
+        <w:pStyle w:val="ListParagraph"/>
+        <w:numPr>
+          <w:ilvl w:val="0"/>
+          <w:numId w:val="10"/>
+        </w:numPr>
+        <w:jc w:val="both"/>
+        <w:rPr>
+          <w:sz w:val="24"/>
+          <w:szCs w:val="24"/>
+        </w:rPr>
+      </w:pPr>
+      <w:r>
+        <w:rPr>
+          <w:sz w:val="24"/>
+          <w:szCs w:val="24"/>
+        </w:rPr>
+        <w:t>Dapat memberi sanksi kepada user – user yang melanggar term of use dari sistem informasi ini.</w:t>
+      </w:r>
+    </w:p>
+    <w:p>
+      <w:pPr>
+        <w:pStyle w:val="ListParagraph"/>
+        <w:numPr>
+          <w:ilvl w:val="0"/>
+          <w:numId w:val="10"/>
+        </w:numPr>
+        <w:jc w:val="both"/>
+        <w:rPr>
+          <w:sz w:val="24"/>
+          <w:szCs w:val="24"/>
+        </w:rPr>
+      </w:pPr>
+      <w:r>
+        <w:rPr>
+          <w:sz w:val="24"/>
+          <w:szCs w:val="24"/>
+        </w:rPr>
+        <w:t>Dapat melihat laporan – laporan yang dikirimkan oleh user dan panitia.</w:t>
+      </w:r>
+    </w:p>
+    <w:p>
+      <w:pPr>
+        <w:pStyle w:val="ListParagraph"/>
+        <w:numPr>
+          <w:ilvl w:val="0"/>
+          <w:numId w:val="9"/>
+        </w:numPr>
+        <w:jc w:val="both"/>
+        <w:rPr>
+          <w:sz w:val="24"/>
+          <w:szCs w:val="24"/>
+        </w:rPr>
+      </w:pPr>
+      <w:r>
+        <w:rPr>
+          <w:i/>
+          <w:iCs/>
+          <w:sz w:val="24"/>
+          <w:szCs w:val="24"/>
+        </w:rPr>
+        <w:t>Panitia</w:t>
+      </w:r>
+    </w:p>
+    <w:p>
+      <w:pPr>
+        <w:pStyle w:val="ListParagraph"/>
+        <w:numPr>
+          <w:ilvl w:val="0"/>
+          <w:numId w:val="11"/>
+        </w:numPr>
+        <w:jc w:val="both"/>
+        <w:rPr>
+          <w:sz w:val="24"/>
+          <w:szCs w:val="24"/>
+        </w:rPr>
+      </w:pPr>
+      <w:r>
+        <w:rPr>
+          <w:sz w:val="24"/>
+          <w:szCs w:val="24"/>
+        </w:rPr>
+        <w:t xml:space="preserve">Dapat membuat acara, mengedit </w:t>
+      </w:r>
+      <w:r>
+        <w:rPr>
+          <w:sz w:val="24"/>
+          <w:szCs w:val="24"/>
+        </w:rPr>
+        <w:t>acara</w:t>
+      </w:r>
+      <w:r>
+        <w:rPr>
+          <w:sz w:val="24"/>
+          <w:szCs w:val="24"/>
+        </w:rPr>
+        <w:t xml:space="preserve">, menghapus </w:t>
+      </w:r>
+      <w:r>
+        <w:rPr>
+          <w:sz w:val="24"/>
+          <w:szCs w:val="24"/>
+        </w:rPr>
+        <w:t>acara</w:t>
+      </w:r>
+      <w:r>
+        <w:rPr>
+          <w:sz w:val="24"/>
+          <w:szCs w:val="24"/>
+        </w:rPr>
+        <w:t xml:space="preserve"> dan melihat detail </w:t>
+      </w:r>
+      <w:r>
+        <w:rPr>
+          <w:sz w:val="24"/>
+          <w:szCs w:val="24"/>
+        </w:rPr>
+        <w:t>acara</w:t>
+      </w:r>
+      <w:r>
+        <w:rPr>
+          <w:sz w:val="24"/>
+          <w:szCs w:val="24"/>
+        </w:rPr>
+        <w:t>.</w:t>
+      </w:r>
+    </w:p>
+    <w:p>
+      <w:pPr>
+        <w:pStyle w:val="ListParagraph"/>
+        <w:numPr>
+          <w:ilvl w:val="0"/>
+          <w:numId w:val="11"/>
+        </w:numPr>
+        <w:jc w:val="both"/>
+        <w:rPr>
+          <w:sz w:val="24"/>
+          <w:szCs w:val="24"/>
+        </w:rPr>
+      </w:pPr>
+      <w:r>
+        <w:rPr>
+          <w:sz w:val="24"/>
+          <w:szCs w:val="24"/>
+        </w:rPr>
+        <w:t>Dapat melihat daftar – daftar peserta yang sudah mendaftar</w:t>
+      </w:r>
+      <w:r>
+        <w:rPr>
+          <w:sz w:val="24"/>
+          <w:szCs w:val="24"/>
+        </w:rPr>
+        <w:t xml:space="preserve"> pada acara yang telah dibuat.</w:t>
+      </w:r>
+    </w:p>
+    <w:p>
+      <w:pPr>
+        <w:pStyle w:val="ListParagraph"/>
+        <w:numPr>
+          <w:ilvl w:val="0"/>
+          <w:numId w:val="11"/>
+        </w:numPr>
+        <w:jc w:val="both"/>
+        <w:rPr>
+          <w:sz w:val="24"/>
+          <w:szCs w:val="24"/>
+        </w:rPr>
+      </w:pPr>
+      <w:r>
+        <w:rPr>
+          <w:sz w:val="24"/>
+          <w:szCs w:val="24"/>
+        </w:rPr>
+        <w:t>Dapat mengubah biodata.</w:t>
+      </w:r>
+    </w:p>
+    <w:p>
+      <w:pPr>
+        <w:pStyle w:val="ListParagraph"/>
+        <w:numPr>
+          <w:ilvl w:val="0"/>
+          <w:numId w:val="11"/>
+        </w:numPr>
+        <w:jc w:val="both"/>
+        <w:rPr>
+          <w:sz w:val="24"/>
+          <w:szCs w:val="24"/>
+        </w:rPr>
+      </w:pPr>
+      <w:r>
+        <w:rPr>
+          <w:sz w:val="24"/>
+          <w:szCs w:val="24"/>
+        </w:rPr>
+        <w:t>Dapat membuat, mengedit, dan menghapus image cover banner acara.</w:t>
+      </w:r>
+    </w:p>
+    <w:p>
+      <w:pPr>
+        <w:pStyle w:val="ListParagraph"/>
+        <w:numPr>
+          <w:ilvl w:val="0"/>
+          <w:numId w:val="11"/>
+        </w:numPr>
+        <w:jc w:val="both"/>
+        <w:rPr>
+          <w:sz w:val="24"/>
+          <w:szCs w:val="24"/>
+        </w:rPr>
+      </w:pPr>
+      <w:r>
+        <w:rPr>
+          <w:sz w:val="24"/>
+          <w:szCs w:val="24"/>
+        </w:rPr>
+        <w:t>Dapat membuat, mengedit, dan menghapus informasi – informasi acara.</w:t>
+      </w:r>
+    </w:p>
+    <w:p>
+      <w:pPr>
+        <w:pStyle w:val="ListParagraph"/>
+        <w:numPr>
+          <w:ilvl w:val="0"/>
+          <w:numId w:val="11"/>
+        </w:numPr>
+        <w:jc w:val="both"/>
+        <w:rPr>
+          <w:sz w:val="24"/>
+          <w:szCs w:val="24"/>
+        </w:rPr>
+      </w:pPr>
+      <w:r>
+        <w:rPr>
+          <w:sz w:val="24"/>
+          <w:szCs w:val="24"/>
+        </w:rPr>
+        <w:t>Dapat membuat, mengedit, dan menghapus rundown acara.</w:t>
+      </w:r>
+    </w:p>
+    <w:p>
+      <w:pPr>
+        <w:pStyle w:val="ListParagraph"/>
+        <w:numPr>
+          <w:ilvl w:val="0"/>
+          <w:numId w:val="11"/>
+        </w:numPr>
+        <w:jc w:val="both"/>
+        <w:rPr>
+          <w:sz w:val="24"/>
+          <w:szCs w:val="24"/>
+        </w:rPr>
+      </w:pPr>
+      <w:r>
+        <w:rPr>
+          <w:sz w:val="24"/>
+          <w:szCs w:val="24"/>
+        </w:rPr>
+        <w:t>Dapat melihat saran yang dikirimkan oleh user jika acara belum berlangsung.</w:t>
+      </w:r>
+    </w:p>
+    <w:p>
+      <w:pPr>
+        <w:pStyle w:val="ListParagraph"/>
+        <w:numPr>
+          <w:ilvl w:val="0"/>
+          <w:numId w:val="9"/>
+        </w:numPr>
+        <w:jc w:val="both"/>
+        <w:rPr>
+          <w:i/>
+          <w:iCs/>
+          <w:sz w:val="24"/>
+          <w:szCs w:val="24"/>
+        </w:rPr>
+      </w:pPr>
+      <w:r>
+        <w:rPr>
+          <w:i/>
+          <w:iCs/>
+          <w:sz w:val="24"/>
+          <w:szCs w:val="24"/>
+        </w:rPr>
+        <w:t>User</w:t>
+      </w:r>
+    </w:p>
+    <w:p>
+      <w:pPr>
+        <w:pStyle w:val="ListParagraph"/>
+        <w:numPr>
+          <w:ilvl w:val="0"/>
+          <w:numId w:val="12"/>
+        </w:numPr>
+        <w:jc w:val="both"/>
+        <w:rPr>
+          <w:i/>
+          <w:iCs/>
+          <w:sz w:val="24"/>
+          <w:szCs w:val="24"/>
+        </w:rPr>
+      </w:pPr>
+      <w:r>
+        <w:rPr>
+          <w:sz w:val="24"/>
+          <w:szCs w:val="24"/>
+        </w:rPr>
+        <w:t>Dapat mendaftar sebagai pengunjung dari acara yang ada.</w:t>
+      </w:r>
+    </w:p>
+    <w:p>
+      <w:pPr>
+        <w:pStyle w:val="ListParagraph"/>
+        <w:numPr>
+          <w:ilvl w:val="0"/>
+          <w:numId w:val="12"/>
+        </w:numPr>
+        <w:jc w:val="both"/>
+        <w:rPr>
+          <w:i/>
+          <w:iCs/>
+          <w:sz w:val="24"/>
+          <w:szCs w:val="24"/>
+        </w:rPr>
+      </w:pPr>
+      <w:r>
+        <w:rPr>
+          <w:sz w:val="24"/>
+          <w:szCs w:val="24"/>
+        </w:rPr>
+        <w:t>Dapat mengirim saran kepada panitia acara.</w:t>
+      </w:r>
+    </w:p>
+    <w:p>
+      <w:pPr>
+        <w:pStyle w:val="ListParagraph"/>
+        <w:numPr>
+          <w:ilvl w:val="0"/>
+          <w:numId w:val="12"/>
+        </w:numPr>
+        <w:jc w:val="both"/>
+        <w:rPr>
+          <w:i/>
+          <w:iCs/>
+          <w:sz w:val="24"/>
+          <w:szCs w:val="24"/>
+        </w:rPr>
+      </w:pPr>
+      <w:r>
+        <w:rPr>
+          <w:sz w:val="24"/>
+          <w:szCs w:val="24"/>
+        </w:rPr>
+        <w:t>Dapat memasukan acara kedalam wishlist</w:t>
+      </w:r>
+      <w:r>
+        <w:rPr>
+          <w:sz w:val="24"/>
+          <w:szCs w:val="24"/>
+        </w:rPr>
+        <w:t>.</w:t>
+      </w:r>
+    </w:p>
+    <w:p>
+      <w:pPr>
+        <w:pStyle w:val="ListParagraph"/>
+        <w:numPr>
+          <w:ilvl w:val="0"/>
+          <w:numId w:val="12"/>
+        </w:numPr>
+        <w:jc w:val="both"/>
+        <w:rPr>
+          <w:i/>
+          <w:iCs/>
+          <w:sz w:val="24"/>
+          <w:szCs w:val="24"/>
+        </w:rPr>
+      </w:pPr>
+      <w:r>
+        <w:rPr>
+          <w:sz w:val="24"/>
+          <w:szCs w:val="24"/>
+        </w:rPr>
+        <w:t>Dapat melihat informasi – informasi acara.</w:t>
+      </w:r>
+    </w:p>
+    <w:p>
+      <w:pPr>
+        <w:pStyle w:val="ListParagraph"/>
+        <w:numPr>
+          <w:ilvl w:val="0"/>
+          <w:numId w:val="12"/>
+        </w:numPr>
+        <w:jc w:val="both"/>
+        <w:rPr>
+          <w:i/>
+          <w:iCs/>
+          <w:sz w:val="24"/>
+          <w:szCs w:val="24"/>
+        </w:rPr>
+      </w:pPr>
+      <w:r>
+        <w:rPr>
+          <w:sz w:val="24"/>
+          <w:szCs w:val="24"/>
+        </w:rPr>
+        <w:t>Dapat melihat rundown acara.</w:t>
+      </w:r>
+    </w:p>
+    <w:p>
+      <w:pPr>
+        <w:pStyle w:val="ListParagraph"/>
+        <w:numPr>
+          <w:ilvl w:val="0"/>
+          <w:numId w:val="12"/>
+        </w:numPr>
+        <w:jc w:val="both"/>
+        <w:rPr>
+          <w:i/>
+          <w:iCs/>
+          <w:sz w:val="24"/>
+          <w:szCs w:val="24"/>
+        </w:rPr>
+      </w:pPr>
+      <w:r>
+        <w:rPr>
+          <w:sz w:val="24"/>
+          <w:szCs w:val="24"/>
+        </w:rPr>
+        <w:t>Dapat mengubah biodata.</w:t>
+      </w:r>
+    </w:p>
+    <w:p>
+      <w:pPr>
+        <w:pStyle w:val="ListParagraph"/>
+        <w:numPr>
+          <w:ilvl w:val="0"/>
+          <w:numId w:val="12"/>
+        </w:numPr>
+        <w:jc w:val="both"/>
+        <w:rPr>
+          <w:i/>
+          <w:iCs/>
+          <w:sz w:val="24"/>
+          <w:szCs w:val="24"/>
+        </w:rPr>
+      </w:pPr>
+      <w:r>
+        <w:rPr>
+          <w:sz w:val="24"/>
+          <w:szCs w:val="24"/>
+        </w:rPr>
+        <w:t>Dapat melaporkan sebuah acara jika acara tersebut melanggar term of use dari sistem informasi ini.</w:t>
+      </w:r>
+    </w:p>
+    <w:p>
+      <w:pPr>
+        <w:pStyle w:val="ListParagraph"/>
+        <w:numPr>
+          <w:ilvl w:val="0"/>
+          <w:numId w:val="9"/>
+        </w:numPr>
+        <w:jc w:val="both"/>
+        <w:rPr>
+          <w:sz w:val="24"/>
+          <w:szCs w:val="24"/>
+        </w:rPr>
+      </w:pPr>
+      <w:r>
+        <w:rPr>
+          <w:i/>
+          <w:iCs/>
+          <w:sz w:val="24"/>
+          <w:szCs w:val="24"/>
+        </w:rPr>
+        <w:t>Guest</w:t>
+      </w:r>
+    </w:p>
+    <w:p>
+      <w:pPr>
+        <w:pStyle w:val="ListParagraph"/>
+        <w:numPr>
+          <w:ilvl w:val="0"/>
+          <w:numId w:val="13"/>
+        </w:numPr>
+        <w:jc w:val="both"/>
+        <w:rPr>
+          <w:sz w:val="24"/>
+          <w:szCs w:val="24"/>
+        </w:rPr>
+      </w:pPr>
+      <w:r>
+        <w:rPr>
+          <w:sz w:val="24"/>
+          <w:szCs w:val="24"/>
+        </w:rPr>
+        <w:t>Dapat melihat informasi – informasi acara.</w:t>
+      </w:r>
+    </w:p>
+    <w:p>
+      <w:pPr>
+        <w:pStyle w:val="ListParagraph"/>
+        <w:numPr>
+          <w:ilvl w:val="0"/>
+          <w:numId w:val="13"/>
+        </w:numPr>
+        <w:jc w:val="both"/>
+        <w:rPr>
+          <w:sz w:val="24"/>
+          <w:szCs w:val="24"/>
+        </w:rPr>
+      </w:pPr>
+      <w:r>
+        <w:rPr>
+          <w:sz w:val="24"/>
+          <w:szCs w:val="24"/>
+        </w:rPr>
+        <w:t>Dapat melihat rundown acara.</w:t>
+      </w:r>
+    </w:p>
+    <w:p>
+      <w:pPr>
+        <w:ind w:left="1440"/>
+        <w:jc w:val="both"/>
+        <w:rPr>
+          <w:sz w:val="24"/>
+          <w:szCs w:val="24"/>
+        </w:rPr>
+      </w:pPr>
+      <w:r>
+        <w:rPr>
+          <w:sz w:val="24"/>
+          <w:szCs w:val="24"/>
+        </w:rPr>
+        <w:t>Adapun fitur fitur umum yang dimiliki oleh masing – masing pengguna adalah fitur login dan logout.</w:t>
       </w:r>
     </w:p>
     <w:sectPr>
       <w:pgSz w:w="12240" w:h="15840"/>
-      <w:pgMar w:top="1440" w:right="1440" w:bottom="1440" w:left="1440" w:header="720" w:footer="720" w:gutter="0"/>
+      <w:pgMar w:top="1440" w:right="1440" w:bottom="1440" w:left="1530" w:header="720" w:footer="720" w:gutter="0"/>
       <w:cols w:space="720"/>
       <w:docGrid w:linePitch="360"/>
     </w:sectPr>
@@ -657,9 +1892,950 @@
 <file path=word/numbering.xml><?xml version="1.0" encoding="utf-8"?>
 <w:numbering xmlns:wpc="http://schemas.microsoft.com/office/word/2010/wordprocessingCanvas" xmlns:cx="http://schemas.microsoft.com/office/drawing/2014/chartex" xmlns:cx1="http://schemas.microsoft.com/office/drawing/2015/9/8/chartex" xmlns:cx2="http://schemas.microsoft.com/office/drawing/2015/10/21/chartex" xmlns:cx3="http://schemas.microsoft.com/office/drawing/2016/5/9/chartex" xmlns:cx4="http://schemas.microsoft.com/office/drawing/2016/5/10/chartex" xmlns:cx5="http://schemas.microsoft.com/office/drawing/2016/5/11/chartex" xmlns:cx6="http://schemas.microsoft.com/office/drawing/2016/5/12/chartex" xmlns:cx7="http://schemas.microsoft.com/office/drawing/2016/5/13/chartex" xmlns:cx8="http://schemas.microsoft.com/office/drawing/2016/5/14/chartex" xmlns:mc="http://schemas.openxmlformats.org/markup-compatibility/2006" xmlns:aink="http://schemas.microsoft.com/office/drawing/2016/ink" xmlns:am3d="http://schemas.microsoft.com/office/drawing/2017/model3d" xmlns:o="urn:schemas-microsoft-com:office:office" xmlns:r="http://schemas.openxmlformats.org/officeDocument/2006/relationships" xmlns:m="http://schemas.openxmlformats.org/officeDocument/2006/math" xmlns:v="urn:schemas-microsoft-com:vml" xmlns:wp14="http://schemas.microsoft.com/office/word/2010/wordprocessingDrawing" xmlns:wp="http://schemas.openxmlformats.org/drawingml/2006/wordprocessingDrawing" xmlns:w10="urn:schemas-microsoft-com:office:word" xmlns:w="http://schemas.openxmlformats.org/wordprocessingml/2006/main" xmlns:w14="http://schemas.microsoft.com/office/word/2010/wordml" xmlns:w15="http://schemas.microsoft.com/office/word/2012/wordml" xmlns:w16cex="http://schemas.microsoft.com/office/word/2018/wordml/cex" xmlns:w16cid="http://schemas.microsoft.com/office/word/2016/wordml/cid" xmlns:w16="http://schemas.microsoft.com/office/word/2018/wordml" xmlns:w16se="http://schemas.microsoft.com/office/word/2015/wordml/symex" xmlns:wpg="http://schemas.microsoft.com/office/word/2010/wordprocessingGroup" xmlns:wpi="http://schemas.microsoft.com/office/word/2010/wordprocessingInk" xmlns:wne="http://schemas.microsoft.com/office/word/2006/wordml" xmlns:wps="http://schemas.microsoft.com/office/word/2010/wordprocessingShape" mc:Ignorable="w14 w15 w16se w16cid w16 w16cex wp14">
   <w:abstractNum w:abstractNumId="0" w15:restartNumberingAfterBreak="0">
+    <w:nsid w:val="0A6F7136"/>
+    <w:multiLevelType w:val="hybridMultilevel"/>
+    <w:tmpl w:val="F7A4D24E"/>
+    <w:lvl w:ilvl="0" w:tplc="04090001">
+      <w:start w:val="1"/>
+      <w:numFmt w:val="bullet"/>
+      <w:lvlText w:val=""/>
+      <w:lvlJc w:val="left"/>
+      <w:pPr>
+        <w:ind w:left="2520" w:hanging="360"/>
+      </w:pPr>
+      <w:rPr>
+        <w:rFonts w:ascii="Symbol" w:hAnsi="Symbol" w:hint="default"/>
+      </w:rPr>
+    </w:lvl>
+    <w:lvl w:ilvl="1" w:tplc="04090003" w:tentative="1">
+      <w:start w:val="1"/>
+      <w:numFmt w:val="bullet"/>
+      <w:lvlText w:val="o"/>
+      <w:lvlJc w:val="left"/>
+      <w:pPr>
+        <w:ind w:left="3240" w:hanging="360"/>
+      </w:pPr>
+      <w:rPr>
+        <w:rFonts w:ascii="Courier New" w:hAnsi="Courier New" w:cs="Courier New" w:hint="default"/>
+      </w:rPr>
+    </w:lvl>
+    <w:lvl w:ilvl="2" w:tplc="04090005" w:tentative="1">
+      <w:start w:val="1"/>
+      <w:numFmt w:val="bullet"/>
+      <w:lvlText w:val=""/>
+      <w:lvlJc w:val="left"/>
+      <w:pPr>
+        <w:ind w:left="3960" w:hanging="360"/>
+      </w:pPr>
+      <w:rPr>
+        <w:rFonts w:ascii="Wingdings" w:hAnsi="Wingdings" w:hint="default"/>
+      </w:rPr>
+    </w:lvl>
+    <w:lvl w:ilvl="3" w:tplc="04090001" w:tentative="1">
+      <w:start w:val="1"/>
+      <w:numFmt w:val="bullet"/>
+      <w:lvlText w:val=""/>
+      <w:lvlJc w:val="left"/>
+      <w:pPr>
+        <w:ind w:left="4680" w:hanging="360"/>
+      </w:pPr>
+      <w:rPr>
+        <w:rFonts w:ascii="Symbol" w:hAnsi="Symbol" w:hint="default"/>
+      </w:rPr>
+    </w:lvl>
+    <w:lvl w:ilvl="4" w:tplc="04090003" w:tentative="1">
+      <w:start w:val="1"/>
+      <w:numFmt w:val="bullet"/>
+      <w:lvlText w:val="o"/>
+      <w:lvlJc w:val="left"/>
+      <w:pPr>
+        <w:ind w:left="5400" w:hanging="360"/>
+      </w:pPr>
+      <w:rPr>
+        <w:rFonts w:ascii="Courier New" w:hAnsi="Courier New" w:cs="Courier New" w:hint="default"/>
+      </w:rPr>
+    </w:lvl>
+    <w:lvl w:ilvl="5" w:tplc="04090005" w:tentative="1">
+      <w:start w:val="1"/>
+      <w:numFmt w:val="bullet"/>
+      <w:lvlText w:val=""/>
+      <w:lvlJc w:val="left"/>
+      <w:pPr>
+        <w:ind w:left="6120" w:hanging="360"/>
+      </w:pPr>
+      <w:rPr>
+        <w:rFonts w:ascii="Wingdings" w:hAnsi="Wingdings" w:hint="default"/>
+      </w:rPr>
+    </w:lvl>
+    <w:lvl w:ilvl="6" w:tplc="04090001" w:tentative="1">
+      <w:start w:val="1"/>
+      <w:numFmt w:val="bullet"/>
+      <w:lvlText w:val=""/>
+      <w:lvlJc w:val="left"/>
+      <w:pPr>
+        <w:ind w:left="6840" w:hanging="360"/>
+      </w:pPr>
+      <w:rPr>
+        <w:rFonts w:ascii="Symbol" w:hAnsi="Symbol" w:hint="default"/>
+      </w:rPr>
+    </w:lvl>
+    <w:lvl w:ilvl="7" w:tplc="04090003" w:tentative="1">
+      <w:start w:val="1"/>
+      <w:numFmt w:val="bullet"/>
+      <w:lvlText w:val="o"/>
+      <w:lvlJc w:val="left"/>
+      <w:pPr>
+        <w:ind w:left="7560" w:hanging="360"/>
+      </w:pPr>
+      <w:rPr>
+        <w:rFonts w:ascii="Courier New" w:hAnsi="Courier New" w:cs="Courier New" w:hint="default"/>
+      </w:rPr>
+    </w:lvl>
+    <w:lvl w:ilvl="8" w:tplc="04090005" w:tentative="1">
+      <w:start w:val="1"/>
+      <w:numFmt w:val="bullet"/>
+      <w:lvlText w:val=""/>
+      <w:lvlJc w:val="left"/>
+      <w:pPr>
+        <w:ind w:left="8280" w:hanging="360"/>
+      </w:pPr>
+      <w:rPr>
+        <w:rFonts w:ascii="Wingdings" w:hAnsi="Wingdings" w:hint="default"/>
+      </w:rPr>
+    </w:lvl>
+  </w:abstractNum>
+  <w:abstractNum w:abstractNumId="1" w15:restartNumberingAfterBreak="0">
+    <w:nsid w:val="16003A22"/>
+    <w:multiLevelType w:val="hybridMultilevel"/>
+    <w:tmpl w:val="F92803DC"/>
+    <w:lvl w:ilvl="0" w:tplc="04090017">
+      <w:start w:val="1"/>
+      <w:numFmt w:val="lowerLetter"/>
+      <w:lvlText w:val="%1)"/>
+      <w:lvlJc w:val="left"/>
+      <w:pPr>
+        <w:ind w:left="1800" w:hanging="360"/>
+      </w:pPr>
+    </w:lvl>
+    <w:lvl w:ilvl="1" w:tplc="04090019" w:tentative="1">
+      <w:start w:val="1"/>
+      <w:numFmt w:val="lowerLetter"/>
+      <w:lvlText w:val="%2."/>
+      <w:lvlJc w:val="left"/>
+      <w:pPr>
+        <w:ind w:left="2520" w:hanging="360"/>
+      </w:pPr>
+    </w:lvl>
+    <w:lvl w:ilvl="2" w:tplc="0409001B" w:tentative="1">
+      <w:start w:val="1"/>
+      <w:numFmt w:val="lowerRoman"/>
+      <w:lvlText w:val="%3."/>
+      <w:lvlJc w:val="right"/>
+      <w:pPr>
+        <w:ind w:left="3240" w:hanging="180"/>
+      </w:pPr>
+    </w:lvl>
+    <w:lvl w:ilvl="3" w:tplc="0409000F" w:tentative="1">
+      <w:start w:val="1"/>
+      <w:numFmt w:val="decimal"/>
+      <w:lvlText w:val="%4."/>
+      <w:lvlJc w:val="left"/>
+      <w:pPr>
+        <w:ind w:left="3960" w:hanging="360"/>
+      </w:pPr>
+    </w:lvl>
+    <w:lvl w:ilvl="4" w:tplc="04090019" w:tentative="1">
+      <w:start w:val="1"/>
+      <w:numFmt w:val="lowerLetter"/>
+      <w:lvlText w:val="%5."/>
+      <w:lvlJc w:val="left"/>
+      <w:pPr>
+        <w:ind w:left="4680" w:hanging="360"/>
+      </w:pPr>
+    </w:lvl>
+    <w:lvl w:ilvl="5" w:tplc="0409001B" w:tentative="1">
+      <w:start w:val="1"/>
+      <w:numFmt w:val="lowerRoman"/>
+      <w:lvlText w:val="%6."/>
+      <w:lvlJc w:val="right"/>
+      <w:pPr>
+        <w:ind w:left="5400" w:hanging="180"/>
+      </w:pPr>
+    </w:lvl>
+    <w:lvl w:ilvl="6" w:tplc="0409000F" w:tentative="1">
+      <w:start w:val="1"/>
+      <w:numFmt w:val="decimal"/>
+      <w:lvlText w:val="%7."/>
+      <w:lvlJc w:val="left"/>
+      <w:pPr>
+        <w:ind w:left="6120" w:hanging="360"/>
+      </w:pPr>
+    </w:lvl>
+    <w:lvl w:ilvl="7" w:tplc="04090019" w:tentative="1">
+      <w:start w:val="1"/>
+      <w:numFmt w:val="lowerLetter"/>
+      <w:lvlText w:val="%8."/>
+      <w:lvlJc w:val="left"/>
+      <w:pPr>
+        <w:ind w:left="6840" w:hanging="360"/>
+      </w:pPr>
+    </w:lvl>
+    <w:lvl w:ilvl="8" w:tplc="0409001B" w:tentative="1">
+      <w:start w:val="1"/>
+      <w:numFmt w:val="lowerRoman"/>
+      <w:lvlText w:val="%9."/>
+      <w:lvlJc w:val="right"/>
+      <w:pPr>
+        <w:ind w:left="7560" w:hanging="180"/>
+      </w:pPr>
+    </w:lvl>
+  </w:abstractNum>
+  <w:abstractNum w:abstractNumId="2" w15:restartNumberingAfterBreak="0">
+    <w:nsid w:val="16B60AC2"/>
+    <w:multiLevelType w:val="hybridMultilevel"/>
+    <w:tmpl w:val="DB329038"/>
+    <w:lvl w:ilvl="0" w:tplc="04090001">
+      <w:start w:val="1"/>
+      <w:numFmt w:val="bullet"/>
+      <w:lvlText w:val=""/>
+      <w:lvlJc w:val="left"/>
+      <w:pPr>
+        <w:ind w:left="2520" w:hanging="360"/>
+      </w:pPr>
+      <w:rPr>
+        <w:rFonts w:ascii="Symbol" w:hAnsi="Symbol" w:hint="default"/>
+      </w:rPr>
+    </w:lvl>
+    <w:lvl w:ilvl="1" w:tplc="04090003" w:tentative="1">
+      <w:start w:val="1"/>
+      <w:numFmt w:val="bullet"/>
+      <w:lvlText w:val="o"/>
+      <w:lvlJc w:val="left"/>
+      <w:pPr>
+        <w:ind w:left="3240" w:hanging="360"/>
+      </w:pPr>
+      <w:rPr>
+        <w:rFonts w:ascii="Courier New" w:hAnsi="Courier New" w:cs="Courier New" w:hint="default"/>
+      </w:rPr>
+    </w:lvl>
+    <w:lvl w:ilvl="2" w:tplc="04090005" w:tentative="1">
+      <w:start w:val="1"/>
+      <w:numFmt w:val="bullet"/>
+      <w:lvlText w:val=""/>
+      <w:lvlJc w:val="left"/>
+      <w:pPr>
+        <w:ind w:left="3960" w:hanging="360"/>
+      </w:pPr>
+      <w:rPr>
+        <w:rFonts w:ascii="Wingdings" w:hAnsi="Wingdings" w:hint="default"/>
+      </w:rPr>
+    </w:lvl>
+    <w:lvl w:ilvl="3" w:tplc="04090001" w:tentative="1">
+      <w:start w:val="1"/>
+      <w:numFmt w:val="bullet"/>
+      <w:lvlText w:val=""/>
+      <w:lvlJc w:val="left"/>
+      <w:pPr>
+        <w:ind w:left="4680" w:hanging="360"/>
+      </w:pPr>
+      <w:rPr>
+        <w:rFonts w:ascii="Symbol" w:hAnsi="Symbol" w:hint="default"/>
+      </w:rPr>
+    </w:lvl>
+    <w:lvl w:ilvl="4" w:tplc="04090003" w:tentative="1">
+      <w:start w:val="1"/>
+      <w:numFmt w:val="bullet"/>
+      <w:lvlText w:val="o"/>
+      <w:lvlJc w:val="left"/>
+      <w:pPr>
+        <w:ind w:left="5400" w:hanging="360"/>
+      </w:pPr>
+      <w:rPr>
+        <w:rFonts w:ascii="Courier New" w:hAnsi="Courier New" w:cs="Courier New" w:hint="default"/>
+      </w:rPr>
+    </w:lvl>
+    <w:lvl w:ilvl="5" w:tplc="04090005" w:tentative="1">
+      <w:start w:val="1"/>
+      <w:numFmt w:val="bullet"/>
+      <w:lvlText w:val=""/>
+      <w:lvlJc w:val="left"/>
+      <w:pPr>
+        <w:ind w:left="6120" w:hanging="360"/>
+      </w:pPr>
+      <w:rPr>
+        <w:rFonts w:ascii="Wingdings" w:hAnsi="Wingdings" w:hint="default"/>
+      </w:rPr>
+    </w:lvl>
+    <w:lvl w:ilvl="6" w:tplc="04090001" w:tentative="1">
+      <w:start w:val="1"/>
+      <w:numFmt w:val="bullet"/>
+      <w:lvlText w:val=""/>
+      <w:lvlJc w:val="left"/>
+      <w:pPr>
+        <w:ind w:left="6840" w:hanging="360"/>
+      </w:pPr>
+      <w:rPr>
+        <w:rFonts w:ascii="Symbol" w:hAnsi="Symbol" w:hint="default"/>
+      </w:rPr>
+    </w:lvl>
+    <w:lvl w:ilvl="7" w:tplc="04090003" w:tentative="1">
+      <w:start w:val="1"/>
+      <w:numFmt w:val="bullet"/>
+      <w:lvlText w:val="o"/>
+      <w:lvlJc w:val="left"/>
+      <w:pPr>
+        <w:ind w:left="7560" w:hanging="360"/>
+      </w:pPr>
+      <w:rPr>
+        <w:rFonts w:ascii="Courier New" w:hAnsi="Courier New" w:cs="Courier New" w:hint="default"/>
+      </w:rPr>
+    </w:lvl>
+    <w:lvl w:ilvl="8" w:tplc="04090005" w:tentative="1">
+      <w:start w:val="1"/>
+      <w:numFmt w:val="bullet"/>
+      <w:lvlText w:val=""/>
+      <w:lvlJc w:val="left"/>
+      <w:pPr>
+        <w:ind w:left="8280" w:hanging="360"/>
+      </w:pPr>
+      <w:rPr>
+        <w:rFonts w:ascii="Wingdings" w:hAnsi="Wingdings" w:hint="default"/>
+      </w:rPr>
+    </w:lvl>
+  </w:abstractNum>
+  <w:abstractNum w:abstractNumId="3" w15:restartNumberingAfterBreak="0">
+    <w:nsid w:val="18C61DD9"/>
+    <w:multiLevelType w:val="hybridMultilevel"/>
+    <w:tmpl w:val="C8B2F3BC"/>
+    <w:lvl w:ilvl="0" w:tplc="0409000F">
+      <w:start w:val="1"/>
+      <w:numFmt w:val="decimal"/>
+      <w:lvlText w:val="%1."/>
+      <w:lvlJc w:val="left"/>
+      <w:pPr>
+        <w:ind w:left="1440" w:hanging="360"/>
+      </w:pPr>
+    </w:lvl>
+    <w:lvl w:ilvl="1" w:tplc="04090019" w:tentative="1">
+      <w:start w:val="1"/>
+      <w:numFmt w:val="lowerLetter"/>
+      <w:lvlText w:val="%2."/>
+      <w:lvlJc w:val="left"/>
+      <w:pPr>
+        <w:ind w:left="2160" w:hanging="360"/>
+      </w:pPr>
+    </w:lvl>
+    <w:lvl w:ilvl="2" w:tplc="0409001B" w:tentative="1">
+      <w:start w:val="1"/>
+      <w:numFmt w:val="lowerRoman"/>
+      <w:lvlText w:val="%3."/>
+      <w:lvlJc w:val="right"/>
+      <w:pPr>
+        <w:ind w:left="2880" w:hanging="180"/>
+      </w:pPr>
+    </w:lvl>
+    <w:lvl w:ilvl="3" w:tplc="0409000F" w:tentative="1">
+      <w:start w:val="1"/>
+      <w:numFmt w:val="decimal"/>
+      <w:lvlText w:val="%4."/>
+      <w:lvlJc w:val="left"/>
+      <w:pPr>
+        <w:ind w:left="3600" w:hanging="360"/>
+      </w:pPr>
+    </w:lvl>
+    <w:lvl w:ilvl="4" w:tplc="04090019" w:tentative="1">
+      <w:start w:val="1"/>
+      <w:numFmt w:val="lowerLetter"/>
+      <w:lvlText w:val="%5."/>
+      <w:lvlJc w:val="left"/>
+      <w:pPr>
+        <w:ind w:left="4320" w:hanging="360"/>
+      </w:pPr>
+    </w:lvl>
+    <w:lvl w:ilvl="5" w:tplc="0409001B" w:tentative="1">
+      <w:start w:val="1"/>
+      <w:numFmt w:val="lowerRoman"/>
+      <w:lvlText w:val="%6."/>
+      <w:lvlJc w:val="right"/>
+      <w:pPr>
+        <w:ind w:left="5040" w:hanging="180"/>
+      </w:pPr>
+    </w:lvl>
+    <w:lvl w:ilvl="6" w:tplc="0409000F" w:tentative="1">
+      <w:start w:val="1"/>
+      <w:numFmt w:val="decimal"/>
+      <w:lvlText w:val="%7."/>
+      <w:lvlJc w:val="left"/>
+      <w:pPr>
+        <w:ind w:left="5760" w:hanging="360"/>
+      </w:pPr>
+    </w:lvl>
+    <w:lvl w:ilvl="7" w:tplc="04090019" w:tentative="1">
+      <w:start w:val="1"/>
+      <w:numFmt w:val="lowerLetter"/>
+      <w:lvlText w:val="%8."/>
+      <w:lvlJc w:val="left"/>
+      <w:pPr>
+        <w:ind w:left="6480" w:hanging="360"/>
+      </w:pPr>
+    </w:lvl>
+    <w:lvl w:ilvl="8" w:tplc="0409001B" w:tentative="1">
+      <w:start w:val="1"/>
+      <w:numFmt w:val="lowerRoman"/>
+      <w:lvlText w:val="%9."/>
+      <w:lvlJc w:val="right"/>
+      <w:pPr>
+        <w:ind w:left="7200" w:hanging="180"/>
+      </w:pPr>
+    </w:lvl>
+  </w:abstractNum>
+  <w:abstractNum w:abstractNumId="4" w15:restartNumberingAfterBreak="0">
+    <w:nsid w:val="1BBC2BCD"/>
+    <w:multiLevelType w:val="hybridMultilevel"/>
+    <w:tmpl w:val="1EC0ED3C"/>
+    <w:lvl w:ilvl="0" w:tplc="0409000F">
+      <w:start w:val="1"/>
+      <w:numFmt w:val="decimal"/>
+      <w:lvlText w:val="%1."/>
+      <w:lvlJc w:val="left"/>
+      <w:pPr>
+        <w:ind w:left="1440" w:hanging="360"/>
+      </w:pPr>
+    </w:lvl>
+    <w:lvl w:ilvl="1" w:tplc="04090019" w:tentative="1">
+      <w:start w:val="1"/>
+      <w:numFmt w:val="lowerLetter"/>
+      <w:lvlText w:val="%2."/>
+      <w:lvlJc w:val="left"/>
+      <w:pPr>
+        <w:ind w:left="2160" w:hanging="360"/>
+      </w:pPr>
+    </w:lvl>
+    <w:lvl w:ilvl="2" w:tplc="0409001B" w:tentative="1">
+      <w:start w:val="1"/>
+      <w:numFmt w:val="lowerRoman"/>
+      <w:lvlText w:val="%3."/>
+      <w:lvlJc w:val="right"/>
+      <w:pPr>
+        <w:ind w:left="2880" w:hanging="180"/>
+      </w:pPr>
+    </w:lvl>
+    <w:lvl w:ilvl="3" w:tplc="0409000F" w:tentative="1">
+      <w:start w:val="1"/>
+      <w:numFmt w:val="decimal"/>
+      <w:lvlText w:val="%4."/>
+      <w:lvlJc w:val="left"/>
+      <w:pPr>
+        <w:ind w:left="3600" w:hanging="360"/>
+      </w:pPr>
+    </w:lvl>
+    <w:lvl w:ilvl="4" w:tplc="04090019" w:tentative="1">
+      <w:start w:val="1"/>
+      <w:numFmt w:val="lowerLetter"/>
+      <w:lvlText w:val="%5."/>
+      <w:lvlJc w:val="left"/>
+      <w:pPr>
+        <w:ind w:left="4320" w:hanging="360"/>
+      </w:pPr>
+    </w:lvl>
+    <w:lvl w:ilvl="5" w:tplc="0409001B" w:tentative="1">
+      <w:start w:val="1"/>
+      <w:numFmt w:val="lowerRoman"/>
+      <w:lvlText w:val="%6."/>
+      <w:lvlJc w:val="right"/>
+      <w:pPr>
+        <w:ind w:left="5040" w:hanging="180"/>
+      </w:pPr>
+    </w:lvl>
+    <w:lvl w:ilvl="6" w:tplc="0409000F" w:tentative="1">
+      <w:start w:val="1"/>
+      <w:numFmt w:val="decimal"/>
+      <w:lvlText w:val="%7."/>
+      <w:lvlJc w:val="left"/>
+      <w:pPr>
+        <w:ind w:left="5760" w:hanging="360"/>
+      </w:pPr>
+    </w:lvl>
+    <w:lvl w:ilvl="7" w:tplc="04090019" w:tentative="1">
+      <w:start w:val="1"/>
+      <w:numFmt w:val="lowerLetter"/>
+      <w:lvlText w:val="%8."/>
+      <w:lvlJc w:val="left"/>
+      <w:pPr>
+        <w:ind w:left="6480" w:hanging="360"/>
+      </w:pPr>
+    </w:lvl>
+    <w:lvl w:ilvl="8" w:tplc="0409001B" w:tentative="1">
+      <w:start w:val="1"/>
+      <w:numFmt w:val="lowerRoman"/>
+      <w:lvlText w:val="%9."/>
+      <w:lvlJc w:val="right"/>
+      <w:pPr>
+        <w:ind w:left="7200" w:hanging="180"/>
+      </w:pPr>
+    </w:lvl>
+  </w:abstractNum>
+  <w:abstractNum w:abstractNumId="5" w15:restartNumberingAfterBreak="0">
+    <w:nsid w:val="20D24A16"/>
+    <w:multiLevelType w:val="hybridMultilevel"/>
+    <w:tmpl w:val="01A673FA"/>
+    <w:lvl w:ilvl="0" w:tplc="0409000F">
+      <w:start w:val="1"/>
+      <w:numFmt w:val="decimal"/>
+      <w:lvlText w:val="%1."/>
+      <w:lvlJc w:val="left"/>
+      <w:pPr>
+        <w:ind w:left="1440" w:hanging="360"/>
+      </w:pPr>
+    </w:lvl>
+    <w:lvl w:ilvl="1" w:tplc="04090019" w:tentative="1">
+      <w:start w:val="1"/>
+      <w:numFmt w:val="lowerLetter"/>
+      <w:lvlText w:val="%2."/>
+      <w:lvlJc w:val="left"/>
+      <w:pPr>
+        <w:ind w:left="2160" w:hanging="360"/>
+      </w:pPr>
+    </w:lvl>
+    <w:lvl w:ilvl="2" w:tplc="0409001B" w:tentative="1">
+      <w:start w:val="1"/>
+      <w:numFmt w:val="lowerRoman"/>
+      <w:lvlText w:val="%3."/>
+      <w:lvlJc w:val="right"/>
+      <w:pPr>
+        <w:ind w:left="2880" w:hanging="180"/>
+      </w:pPr>
+    </w:lvl>
+    <w:lvl w:ilvl="3" w:tplc="0409000F" w:tentative="1">
+      <w:start w:val="1"/>
+      <w:numFmt w:val="decimal"/>
+      <w:lvlText w:val="%4."/>
+      <w:lvlJc w:val="left"/>
+      <w:pPr>
+        <w:ind w:left="3600" w:hanging="360"/>
+      </w:pPr>
+    </w:lvl>
+    <w:lvl w:ilvl="4" w:tplc="04090019" w:tentative="1">
+      <w:start w:val="1"/>
+      <w:numFmt w:val="lowerLetter"/>
+      <w:lvlText w:val="%5."/>
+      <w:lvlJc w:val="left"/>
+      <w:pPr>
+        <w:ind w:left="4320" w:hanging="360"/>
+      </w:pPr>
+    </w:lvl>
+    <w:lvl w:ilvl="5" w:tplc="0409001B" w:tentative="1">
+      <w:start w:val="1"/>
+      <w:numFmt w:val="lowerRoman"/>
+      <w:lvlText w:val="%6."/>
+      <w:lvlJc w:val="right"/>
+      <w:pPr>
+        <w:ind w:left="5040" w:hanging="180"/>
+      </w:pPr>
+    </w:lvl>
+    <w:lvl w:ilvl="6" w:tplc="0409000F" w:tentative="1">
+      <w:start w:val="1"/>
+      <w:numFmt w:val="decimal"/>
+      <w:lvlText w:val="%7."/>
+      <w:lvlJc w:val="left"/>
+      <w:pPr>
+        <w:ind w:left="5760" w:hanging="360"/>
+      </w:pPr>
+    </w:lvl>
+    <w:lvl w:ilvl="7" w:tplc="04090019" w:tentative="1">
+      <w:start w:val="1"/>
+      <w:numFmt w:val="lowerLetter"/>
+      <w:lvlText w:val="%8."/>
+      <w:lvlJc w:val="left"/>
+      <w:pPr>
+        <w:ind w:left="6480" w:hanging="360"/>
+      </w:pPr>
+    </w:lvl>
+    <w:lvl w:ilvl="8" w:tplc="0409001B" w:tentative="1">
+      <w:start w:val="1"/>
+      <w:numFmt w:val="lowerRoman"/>
+      <w:lvlText w:val="%9."/>
+      <w:lvlJc w:val="right"/>
+      <w:pPr>
+        <w:ind w:left="7200" w:hanging="180"/>
+      </w:pPr>
+    </w:lvl>
+  </w:abstractNum>
+  <w:abstractNum w:abstractNumId="6" w15:restartNumberingAfterBreak="0">
+    <w:nsid w:val="2CCF2E6B"/>
+    <w:multiLevelType w:val="hybridMultilevel"/>
+    <w:tmpl w:val="3664E88A"/>
+    <w:lvl w:ilvl="0" w:tplc="04090017">
+      <w:start w:val="1"/>
+      <w:numFmt w:val="lowerLetter"/>
+      <w:lvlText w:val="%1)"/>
+      <w:lvlJc w:val="left"/>
+      <w:pPr>
+        <w:ind w:left="1800" w:hanging="360"/>
+      </w:pPr>
+    </w:lvl>
+    <w:lvl w:ilvl="1" w:tplc="04090019" w:tentative="1">
+      <w:start w:val="1"/>
+      <w:numFmt w:val="lowerLetter"/>
+      <w:lvlText w:val="%2."/>
+      <w:lvlJc w:val="left"/>
+      <w:pPr>
+        <w:ind w:left="2520" w:hanging="360"/>
+      </w:pPr>
+    </w:lvl>
+    <w:lvl w:ilvl="2" w:tplc="0409001B" w:tentative="1">
+      <w:start w:val="1"/>
+      <w:numFmt w:val="lowerRoman"/>
+      <w:lvlText w:val="%3."/>
+      <w:lvlJc w:val="right"/>
+      <w:pPr>
+        <w:ind w:left="3240" w:hanging="180"/>
+      </w:pPr>
+    </w:lvl>
+    <w:lvl w:ilvl="3" w:tplc="0409000F" w:tentative="1">
+      <w:start w:val="1"/>
+      <w:numFmt w:val="decimal"/>
+      <w:lvlText w:val="%4."/>
+      <w:lvlJc w:val="left"/>
+      <w:pPr>
+        <w:ind w:left="3960" w:hanging="360"/>
+      </w:pPr>
+    </w:lvl>
+    <w:lvl w:ilvl="4" w:tplc="04090019" w:tentative="1">
+      <w:start w:val="1"/>
+      <w:numFmt w:val="lowerLetter"/>
+      <w:lvlText w:val="%5."/>
+      <w:lvlJc w:val="left"/>
+      <w:pPr>
+        <w:ind w:left="4680" w:hanging="360"/>
+      </w:pPr>
+    </w:lvl>
+    <w:lvl w:ilvl="5" w:tplc="0409001B" w:tentative="1">
+      <w:start w:val="1"/>
+      <w:numFmt w:val="lowerRoman"/>
+      <w:lvlText w:val="%6."/>
+      <w:lvlJc w:val="right"/>
+      <w:pPr>
+        <w:ind w:left="5400" w:hanging="180"/>
+      </w:pPr>
+    </w:lvl>
+    <w:lvl w:ilvl="6" w:tplc="0409000F" w:tentative="1">
+      <w:start w:val="1"/>
+      <w:numFmt w:val="decimal"/>
+      <w:lvlText w:val="%7."/>
+      <w:lvlJc w:val="left"/>
+      <w:pPr>
+        <w:ind w:left="6120" w:hanging="360"/>
+      </w:pPr>
+    </w:lvl>
+    <w:lvl w:ilvl="7" w:tplc="04090019" w:tentative="1">
+      <w:start w:val="1"/>
+      <w:numFmt w:val="lowerLetter"/>
+      <w:lvlText w:val="%8."/>
+      <w:lvlJc w:val="left"/>
+      <w:pPr>
+        <w:ind w:left="6840" w:hanging="360"/>
+      </w:pPr>
+    </w:lvl>
+    <w:lvl w:ilvl="8" w:tplc="0409001B" w:tentative="1">
+      <w:start w:val="1"/>
+      <w:numFmt w:val="lowerRoman"/>
+      <w:lvlText w:val="%9."/>
+      <w:lvlJc w:val="right"/>
+      <w:pPr>
+        <w:ind w:left="7560" w:hanging="180"/>
+      </w:pPr>
+    </w:lvl>
+  </w:abstractNum>
+  <w:abstractNum w:abstractNumId="7" w15:restartNumberingAfterBreak="0">
+    <w:nsid w:val="3208111A"/>
+    <w:multiLevelType w:val="hybridMultilevel"/>
+    <w:tmpl w:val="B162710A"/>
+    <w:lvl w:ilvl="0" w:tplc="04090001">
+      <w:start w:val="1"/>
+      <w:numFmt w:val="bullet"/>
+      <w:lvlText w:val=""/>
+      <w:lvlJc w:val="left"/>
+      <w:pPr>
+        <w:ind w:left="2520" w:hanging="360"/>
+      </w:pPr>
+      <w:rPr>
+        <w:rFonts w:ascii="Symbol" w:hAnsi="Symbol" w:hint="default"/>
+      </w:rPr>
+    </w:lvl>
+    <w:lvl w:ilvl="1" w:tplc="04090003" w:tentative="1">
+      <w:start w:val="1"/>
+      <w:numFmt w:val="bullet"/>
+      <w:lvlText w:val="o"/>
+      <w:lvlJc w:val="left"/>
+      <w:pPr>
+        <w:ind w:left="3240" w:hanging="360"/>
+      </w:pPr>
+      <w:rPr>
+        <w:rFonts w:ascii="Courier New" w:hAnsi="Courier New" w:cs="Courier New" w:hint="default"/>
+      </w:rPr>
+    </w:lvl>
+    <w:lvl w:ilvl="2" w:tplc="04090005" w:tentative="1">
+      <w:start w:val="1"/>
+      <w:numFmt w:val="bullet"/>
+      <w:lvlText w:val=""/>
+      <w:lvlJc w:val="left"/>
+      <w:pPr>
+        <w:ind w:left="3960" w:hanging="360"/>
+      </w:pPr>
+      <w:rPr>
+        <w:rFonts w:ascii="Wingdings" w:hAnsi="Wingdings" w:hint="default"/>
+      </w:rPr>
+    </w:lvl>
+    <w:lvl w:ilvl="3" w:tplc="04090001" w:tentative="1">
+      <w:start w:val="1"/>
+      <w:numFmt w:val="bullet"/>
+      <w:lvlText w:val=""/>
+      <w:lvlJc w:val="left"/>
+      <w:pPr>
+        <w:ind w:left="4680" w:hanging="360"/>
+      </w:pPr>
+      <w:rPr>
+        <w:rFonts w:ascii="Symbol" w:hAnsi="Symbol" w:hint="default"/>
+      </w:rPr>
+    </w:lvl>
+    <w:lvl w:ilvl="4" w:tplc="04090003" w:tentative="1">
+      <w:start w:val="1"/>
+      <w:numFmt w:val="bullet"/>
+      <w:lvlText w:val="o"/>
+      <w:lvlJc w:val="left"/>
+      <w:pPr>
+        <w:ind w:left="5400" w:hanging="360"/>
+      </w:pPr>
+      <w:rPr>
+        <w:rFonts w:ascii="Courier New" w:hAnsi="Courier New" w:cs="Courier New" w:hint="default"/>
+      </w:rPr>
+    </w:lvl>
+    <w:lvl w:ilvl="5" w:tplc="04090005" w:tentative="1">
+      <w:start w:val="1"/>
+      <w:numFmt w:val="bullet"/>
+      <w:lvlText w:val=""/>
+      <w:lvlJc w:val="left"/>
+      <w:pPr>
+        <w:ind w:left="6120" w:hanging="360"/>
+      </w:pPr>
+      <w:rPr>
+        <w:rFonts w:ascii="Wingdings" w:hAnsi="Wingdings" w:hint="default"/>
+      </w:rPr>
+    </w:lvl>
+    <w:lvl w:ilvl="6" w:tplc="04090001" w:tentative="1">
+      <w:start w:val="1"/>
+      <w:numFmt w:val="bullet"/>
+      <w:lvlText w:val=""/>
+      <w:lvlJc w:val="left"/>
+      <w:pPr>
+        <w:ind w:left="6840" w:hanging="360"/>
+      </w:pPr>
+      <w:rPr>
+        <w:rFonts w:ascii="Symbol" w:hAnsi="Symbol" w:hint="default"/>
+      </w:rPr>
+    </w:lvl>
+    <w:lvl w:ilvl="7" w:tplc="04090003" w:tentative="1">
+      <w:start w:val="1"/>
+      <w:numFmt w:val="bullet"/>
+      <w:lvlText w:val="o"/>
+      <w:lvlJc w:val="left"/>
+      <w:pPr>
+        <w:ind w:left="7560" w:hanging="360"/>
+      </w:pPr>
+      <w:rPr>
+        <w:rFonts w:ascii="Courier New" w:hAnsi="Courier New" w:cs="Courier New" w:hint="default"/>
+      </w:rPr>
+    </w:lvl>
+    <w:lvl w:ilvl="8" w:tplc="04090005" w:tentative="1">
+      <w:start w:val="1"/>
+      <w:numFmt w:val="bullet"/>
+      <w:lvlText w:val=""/>
+      <w:lvlJc w:val="left"/>
+      <w:pPr>
+        <w:ind w:left="8280" w:hanging="360"/>
+      </w:pPr>
+      <w:rPr>
+        <w:rFonts w:ascii="Wingdings" w:hAnsi="Wingdings" w:hint="default"/>
+      </w:rPr>
+    </w:lvl>
+  </w:abstractNum>
+  <w:abstractNum w:abstractNumId="8" w15:restartNumberingAfterBreak="0">
+    <w:nsid w:val="477E78CE"/>
+    <w:multiLevelType w:val="hybridMultilevel"/>
+    <w:tmpl w:val="C8B2F3BC"/>
+    <w:lvl w:ilvl="0" w:tplc="0409000F">
+      <w:start w:val="1"/>
+      <w:numFmt w:val="decimal"/>
+      <w:lvlText w:val="%1."/>
+      <w:lvlJc w:val="left"/>
+      <w:pPr>
+        <w:ind w:left="1440" w:hanging="360"/>
+      </w:pPr>
+    </w:lvl>
+    <w:lvl w:ilvl="1" w:tplc="04090019" w:tentative="1">
+      <w:start w:val="1"/>
+      <w:numFmt w:val="lowerLetter"/>
+      <w:lvlText w:val="%2."/>
+      <w:lvlJc w:val="left"/>
+      <w:pPr>
+        <w:ind w:left="2160" w:hanging="360"/>
+      </w:pPr>
+    </w:lvl>
+    <w:lvl w:ilvl="2" w:tplc="0409001B" w:tentative="1">
+      <w:start w:val="1"/>
+      <w:numFmt w:val="lowerRoman"/>
+      <w:lvlText w:val="%3."/>
+      <w:lvlJc w:val="right"/>
+      <w:pPr>
+        <w:ind w:left="2880" w:hanging="180"/>
+      </w:pPr>
+    </w:lvl>
+    <w:lvl w:ilvl="3" w:tplc="0409000F" w:tentative="1">
+      <w:start w:val="1"/>
+      <w:numFmt w:val="decimal"/>
+      <w:lvlText w:val="%4."/>
+      <w:lvlJc w:val="left"/>
+      <w:pPr>
+        <w:ind w:left="3600" w:hanging="360"/>
+      </w:pPr>
+    </w:lvl>
+    <w:lvl w:ilvl="4" w:tplc="04090019" w:tentative="1">
+      <w:start w:val="1"/>
+      <w:numFmt w:val="lowerLetter"/>
+      <w:lvlText w:val="%5."/>
+      <w:lvlJc w:val="left"/>
+      <w:pPr>
+        <w:ind w:left="4320" w:hanging="360"/>
+      </w:pPr>
+    </w:lvl>
+    <w:lvl w:ilvl="5" w:tplc="0409001B" w:tentative="1">
+      <w:start w:val="1"/>
+      <w:numFmt w:val="lowerRoman"/>
+      <w:lvlText w:val="%6."/>
+      <w:lvlJc w:val="right"/>
+      <w:pPr>
+        <w:ind w:left="5040" w:hanging="180"/>
+      </w:pPr>
+    </w:lvl>
+    <w:lvl w:ilvl="6" w:tplc="0409000F" w:tentative="1">
+      <w:start w:val="1"/>
+      <w:numFmt w:val="decimal"/>
+      <w:lvlText w:val="%7."/>
+      <w:lvlJc w:val="left"/>
+      <w:pPr>
+        <w:ind w:left="5760" w:hanging="360"/>
+      </w:pPr>
+    </w:lvl>
+    <w:lvl w:ilvl="7" w:tplc="04090019" w:tentative="1">
+      <w:start w:val="1"/>
+      <w:numFmt w:val="lowerLetter"/>
+      <w:lvlText w:val="%8."/>
+      <w:lvlJc w:val="left"/>
+      <w:pPr>
+        <w:ind w:left="6480" w:hanging="360"/>
+      </w:pPr>
+    </w:lvl>
+    <w:lvl w:ilvl="8" w:tplc="0409001B" w:tentative="1">
+      <w:start w:val="1"/>
+      <w:numFmt w:val="lowerRoman"/>
+      <w:lvlText w:val="%9."/>
+      <w:lvlJc w:val="right"/>
+      <w:pPr>
+        <w:ind w:left="7200" w:hanging="180"/>
+      </w:pPr>
+    </w:lvl>
+  </w:abstractNum>
+  <w:abstractNum w:abstractNumId="9" w15:restartNumberingAfterBreak="0">
+    <w:nsid w:val="519E6D10"/>
+    <w:multiLevelType w:val="hybridMultilevel"/>
+    <w:tmpl w:val="AFC81DF4"/>
+    <w:lvl w:ilvl="0" w:tplc="04090017">
+      <w:start w:val="1"/>
+      <w:numFmt w:val="lowerLetter"/>
+      <w:lvlText w:val="%1)"/>
+      <w:lvlJc w:val="left"/>
+      <w:pPr>
+        <w:ind w:left="1800" w:hanging="360"/>
+      </w:pPr>
+    </w:lvl>
+    <w:lvl w:ilvl="1" w:tplc="04090019" w:tentative="1">
+      <w:start w:val="1"/>
+      <w:numFmt w:val="lowerLetter"/>
+      <w:lvlText w:val="%2."/>
+      <w:lvlJc w:val="left"/>
+      <w:pPr>
+        <w:ind w:left="2520" w:hanging="360"/>
+      </w:pPr>
+    </w:lvl>
+    <w:lvl w:ilvl="2" w:tplc="0409001B" w:tentative="1">
+      <w:start w:val="1"/>
+      <w:numFmt w:val="lowerRoman"/>
+      <w:lvlText w:val="%3."/>
+      <w:lvlJc w:val="right"/>
+      <w:pPr>
+        <w:ind w:left="3240" w:hanging="180"/>
+      </w:pPr>
+    </w:lvl>
+    <w:lvl w:ilvl="3" w:tplc="0409000F" w:tentative="1">
+      <w:start w:val="1"/>
+      <w:numFmt w:val="decimal"/>
+      <w:lvlText w:val="%4."/>
+      <w:lvlJc w:val="left"/>
+      <w:pPr>
+        <w:ind w:left="3960" w:hanging="360"/>
+      </w:pPr>
+    </w:lvl>
+    <w:lvl w:ilvl="4" w:tplc="04090019" w:tentative="1">
+      <w:start w:val="1"/>
+      <w:numFmt w:val="lowerLetter"/>
+      <w:lvlText w:val="%5."/>
+      <w:lvlJc w:val="left"/>
+      <w:pPr>
+        <w:ind w:left="4680" w:hanging="360"/>
+      </w:pPr>
+    </w:lvl>
+    <w:lvl w:ilvl="5" w:tplc="0409001B" w:tentative="1">
+      <w:start w:val="1"/>
+      <w:numFmt w:val="lowerRoman"/>
+      <w:lvlText w:val="%6."/>
+      <w:lvlJc w:val="right"/>
+      <w:pPr>
+        <w:ind w:left="5400" w:hanging="180"/>
+      </w:pPr>
+    </w:lvl>
+    <w:lvl w:ilvl="6" w:tplc="0409000F" w:tentative="1">
+      <w:start w:val="1"/>
+      <w:numFmt w:val="decimal"/>
+      <w:lvlText w:val="%7."/>
+      <w:lvlJc w:val="left"/>
+      <w:pPr>
+        <w:ind w:left="6120" w:hanging="360"/>
+      </w:pPr>
+    </w:lvl>
+    <w:lvl w:ilvl="7" w:tplc="04090019" w:tentative="1">
+      <w:start w:val="1"/>
+      <w:numFmt w:val="lowerLetter"/>
+      <w:lvlText w:val="%8."/>
+      <w:lvlJc w:val="left"/>
+      <w:pPr>
+        <w:ind w:left="6840" w:hanging="360"/>
+      </w:pPr>
+    </w:lvl>
+    <w:lvl w:ilvl="8" w:tplc="0409001B" w:tentative="1">
+      <w:start w:val="1"/>
+      <w:numFmt w:val="lowerRoman"/>
+      <w:lvlText w:val="%9."/>
+      <w:lvlJc w:val="right"/>
+      <w:pPr>
+        <w:ind w:left="7560" w:hanging="180"/>
+      </w:pPr>
+    </w:lvl>
+  </w:abstractNum>
+  <w:abstractNum w:abstractNumId="10" w15:restartNumberingAfterBreak="0">
     <w:nsid w:val="52CC2712"/>
     <w:multiLevelType w:val="hybridMultilevel"/>
-    <w:tmpl w:val="3AAAE862"/>
+    <w:tmpl w:val="C3809EA0"/>
     <w:lvl w:ilvl="0" w:tplc="D6BC9304">
       <w:start w:val="1"/>
       <w:numFmt w:val="decimal"/>
@@ -745,8 +2921,243 @@
       </w:pPr>
     </w:lvl>
   </w:abstractNum>
+  <w:abstractNum w:abstractNumId="11" w15:restartNumberingAfterBreak="0">
+    <w:nsid w:val="67CF37B9"/>
+    <w:multiLevelType w:val="hybridMultilevel"/>
+    <w:tmpl w:val="D52239BA"/>
+    <w:lvl w:ilvl="0" w:tplc="04090017">
+      <w:start w:val="1"/>
+      <w:numFmt w:val="lowerLetter"/>
+      <w:lvlText w:val="%1)"/>
+      <w:lvlJc w:val="left"/>
+      <w:pPr>
+        <w:ind w:left="1800" w:hanging="360"/>
+      </w:pPr>
+    </w:lvl>
+    <w:lvl w:ilvl="1" w:tplc="04090019" w:tentative="1">
+      <w:start w:val="1"/>
+      <w:numFmt w:val="lowerLetter"/>
+      <w:lvlText w:val="%2."/>
+      <w:lvlJc w:val="left"/>
+      <w:pPr>
+        <w:ind w:left="2520" w:hanging="360"/>
+      </w:pPr>
+    </w:lvl>
+    <w:lvl w:ilvl="2" w:tplc="0409001B" w:tentative="1">
+      <w:start w:val="1"/>
+      <w:numFmt w:val="lowerRoman"/>
+      <w:lvlText w:val="%3."/>
+      <w:lvlJc w:val="right"/>
+      <w:pPr>
+        <w:ind w:left="3240" w:hanging="180"/>
+      </w:pPr>
+    </w:lvl>
+    <w:lvl w:ilvl="3" w:tplc="0409000F" w:tentative="1">
+      <w:start w:val="1"/>
+      <w:numFmt w:val="decimal"/>
+      <w:lvlText w:val="%4."/>
+      <w:lvlJc w:val="left"/>
+      <w:pPr>
+        <w:ind w:left="3960" w:hanging="360"/>
+      </w:pPr>
+    </w:lvl>
+    <w:lvl w:ilvl="4" w:tplc="04090019" w:tentative="1">
+      <w:start w:val="1"/>
+      <w:numFmt w:val="lowerLetter"/>
+      <w:lvlText w:val="%5."/>
+      <w:lvlJc w:val="left"/>
+      <w:pPr>
+        <w:ind w:left="4680" w:hanging="360"/>
+      </w:pPr>
+    </w:lvl>
+    <w:lvl w:ilvl="5" w:tplc="0409001B" w:tentative="1">
+      <w:start w:val="1"/>
+      <w:numFmt w:val="lowerRoman"/>
+      <w:lvlText w:val="%6."/>
+      <w:lvlJc w:val="right"/>
+      <w:pPr>
+        <w:ind w:left="5400" w:hanging="180"/>
+      </w:pPr>
+    </w:lvl>
+    <w:lvl w:ilvl="6" w:tplc="0409000F" w:tentative="1">
+      <w:start w:val="1"/>
+      <w:numFmt w:val="decimal"/>
+      <w:lvlText w:val="%7."/>
+      <w:lvlJc w:val="left"/>
+      <w:pPr>
+        <w:ind w:left="6120" w:hanging="360"/>
+      </w:pPr>
+    </w:lvl>
+    <w:lvl w:ilvl="7" w:tplc="04090019" w:tentative="1">
+      <w:start w:val="1"/>
+      <w:numFmt w:val="lowerLetter"/>
+      <w:lvlText w:val="%8."/>
+      <w:lvlJc w:val="left"/>
+      <w:pPr>
+        <w:ind w:left="6840" w:hanging="360"/>
+      </w:pPr>
+    </w:lvl>
+    <w:lvl w:ilvl="8" w:tplc="0409001B" w:tentative="1">
+      <w:start w:val="1"/>
+      <w:numFmt w:val="lowerRoman"/>
+      <w:lvlText w:val="%9."/>
+      <w:lvlJc w:val="right"/>
+      <w:pPr>
+        <w:ind w:left="7560" w:hanging="180"/>
+      </w:pPr>
+    </w:lvl>
+  </w:abstractNum>
+  <w:abstractNum w:abstractNumId="12" w15:restartNumberingAfterBreak="0">
+    <w:nsid w:val="75CF5878"/>
+    <w:multiLevelType w:val="hybridMultilevel"/>
+    <w:tmpl w:val="833E497A"/>
+    <w:lvl w:ilvl="0" w:tplc="04090001">
+      <w:start w:val="1"/>
+      <w:numFmt w:val="bullet"/>
+      <w:lvlText w:val=""/>
+      <w:lvlJc w:val="left"/>
+      <w:pPr>
+        <w:ind w:left="2520" w:hanging="360"/>
+      </w:pPr>
+      <w:rPr>
+        <w:rFonts w:ascii="Symbol" w:hAnsi="Symbol" w:hint="default"/>
+      </w:rPr>
+    </w:lvl>
+    <w:lvl w:ilvl="1" w:tplc="04090003" w:tentative="1">
+      <w:start w:val="1"/>
+      <w:numFmt w:val="bullet"/>
+      <w:lvlText w:val="o"/>
+      <w:lvlJc w:val="left"/>
+      <w:pPr>
+        <w:ind w:left="3240" w:hanging="360"/>
+      </w:pPr>
+      <w:rPr>
+        <w:rFonts w:ascii="Courier New" w:hAnsi="Courier New" w:cs="Courier New" w:hint="default"/>
+      </w:rPr>
+    </w:lvl>
+    <w:lvl w:ilvl="2" w:tplc="04090005" w:tentative="1">
+      <w:start w:val="1"/>
+      <w:numFmt w:val="bullet"/>
+      <w:lvlText w:val=""/>
+      <w:lvlJc w:val="left"/>
+      <w:pPr>
+        <w:ind w:left="3960" w:hanging="360"/>
+      </w:pPr>
+      <w:rPr>
+        <w:rFonts w:ascii="Wingdings" w:hAnsi="Wingdings" w:hint="default"/>
+      </w:rPr>
+    </w:lvl>
+    <w:lvl w:ilvl="3" w:tplc="04090001" w:tentative="1">
+      <w:start w:val="1"/>
+      <w:numFmt w:val="bullet"/>
+      <w:lvlText w:val=""/>
+      <w:lvlJc w:val="left"/>
+      <w:pPr>
+        <w:ind w:left="4680" w:hanging="360"/>
+      </w:pPr>
+      <w:rPr>
+        <w:rFonts w:ascii="Symbol" w:hAnsi="Symbol" w:hint="default"/>
+      </w:rPr>
+    </w:lvl>
+    <w:lvl w:ilvl="4" w:tplc="04090003" w:tentative="1">
+      <w:start w:val="1"/>
+      <w:numFmt w:val="bullet"/>
+      <w:lvlText w:val="o"/>
+      <w:lvlJc w:val="left"/>
+      <w:pPr>
+        <w:ind w:left="5400" w:hanging="360"/>
+      </w:pPr>
+      <w:rPr>
+        <w:rFonts w:ascii="Courier New" w:hAnsi="Courier New" w:cs="Courier New" w:hint="default"/>
+      </w:rPr>
+    </w:lvl>
+    <w:lvl w:ilvl="5" w:tplc="04090005" w:tentative="1">
+      <w:start w:val="1"/>
+      <w:numFmt w:val="bullet"/>
+      <w:lvlText w:val=""/>
+      <w:lvlJc w:val="left"/>
+      <w:pPr>
+        <w:ind w:left="6120" w:hanging="360"/>
+      </w:pPr>
+      <w:rPr>
+        <w:rFonts w:ascii="Wingdings" w:hAnsi="Wingdings" w:hint="default"/>
+      </w:rPr>
+    </w:lvl>
+    <w:lvl w:ilvl="6" w:tplc="04090001" w:tentative="1">
+      <w:start w:val="1"/>
+      <w:numFmt w:val="bullet"/>
+      <w:lvlText w:val=""/>
+      <w:lvlJc w:val="left"/>
+      <w:pPr>
+        <w:ind w:left="6840" w:hanging="360"/>
+      </w:pPr>
+      <w:rPr>
+        <w:rFonts w:ascii="Symbol" w:hAnsi="Symbol" w:hint="default"/>
+      </w:rPr>
+    </w:lvl>
+    <w:lvl w:ilvl="7" w:tplc="04090003" w:tentative="1">
+      <w:start w:val="1"/>
+      <w:numFmt w:val="bullet"/>
+      <w:lvlText w:val="o"/>
+      <w:lvlJc w:val="left"/>
+      <w:pPr>
+        <w:ind w:left="7560" w:hanging="360"/>
+      </w:pPr>
+      <w:rPr>
+        <w:rFonts w:ascii="Courier New" w:hAnsi="Courier New" w:cs="Courier New" w:hint="default"/>
+      </w:rPr>
+    </w:lvl>
+    <w:lvl w:ilvl="8" w:tplc="04090005" w:tentative="1">
+      <w:start w:val="1"/>
+      <w:numFmt w:val="bullet"/>
+      <w:lvlText w:val=""/>
+      <w:lvlJc w:val="left"/>
+      <w:pPr>
+        <w:ind w:left="8280" w:hanging="360"/>
+      </w:pPr>
+      <w:rPr>
+        <w:rFonts w:ascii="Wingdings" w:hAnsi="Wingdings" w:hint="default"/>
+      </w:rPr>
+    </w:lvl>
+  </w:abstractNum>
   <w:num w:numId="1">
+    <w:abstractNumId w:val="10"/>
+  </w:num>
+  <w:num w:numId="2">
+    <w:abstractNumId w:val="5"/>
+  </w:num>
+  <w:num w:numId="3">
+    <w:abstractNumId w:val="4"/>
+  </w:num>
+  <w:num w:numId="4">
+    <w:abstractNumId w:val="8"/>
+  </w:num>
+  <w:num w:numId="5">
+    <w:abstractNumId w:val="1"/>
+  </w:num>
+  <w:num w:numId="6">
+    <w:abstractNumId w:val="11"/>
+  </w:num>
+  <w:num w:numId="7">
+    <w:abstractNumId w:val="9"/>
+  </w:num>
+  <w:num w:numId="8">
+    <w:abstractNumId w:val="3"/>
+  </w:num>
+  <w:num w:numId="9">
+    <w:abstractNumId w:val="6"/>
+  </w:num>
+  <w:num w:numId="10">
+    <w:abstractNumId w:val="12"/>
+  </w:num>
+  <w:num w:numId="11">
+    <w:abstractNumId w:val="2"/>
+  </w:num>
+  <w:num w:numId="12">
     <w:abstractNumId w:val="0"/>
+  </w:num>
+  <w:num w:numId="13">
+    <w:abstractNumId w:val="7"/>
   </w:num>
 </w:numbering>
 </file>

</xml_diff>

<commit_message>
TA 1 - BAB 4
</commit_message>
<xml_diff>
--- a/TA 1.docx
+++ b/TA 1.docx
@@ -594,7 +594,39 @@
           <w:sz w:val="24"/>
           <w:szCs w:val="24"/>
         </w:rPr>
-        <w:t>Alat-alat elektronik merupakan suatu hal yang sudah pasti ditemui dalam suatu rumah tangga. Bahkan, kegunaan alat elektronik mulai bergeser fungsi menjadi kebutuhan primer di beberapa pihak terutama dalam membantu memenuhi kebutuhan sehari-hari</w:t>
+        <w:t xml:space="preserve">Alat-alat elektronik merupakan suatu hal yang sudah pasti ditemui dalam suatu rumah tangga. </w:t>
+      </w:r>
+      <w:r>
+        <w:rPr>
+          <w:rFonts w:ascii="Arial" w:hAnsi="Arial" w:cs="Arial"/>
+          <w:sz w:val="24"/>
+          <w:szCs w:val="24"/>
+        </w:rPr>
+        <w:t>K</w:t>
+      </w:r>
+      <w:r>
+        <w:rPr>
+          <w:rFonts w:ascii="Arial" w:hAnsi="Arial" w:cs="Arial"/>
+          <w:sz w:val="24"/>
+          <w:szCs w:val="24"/>
+        </w:rPr>
+        <w:t>egunaan alat elektronik</w:t>
+      </w:r>
+      <w:r>
+        <w:rPr>
+          <w:rFonts w:ascii="Arial" w:hAnsi="Arial" w:cs="Arial"/>
+          <w:sz w:val="24"/>
+          <w:szCs w:val="24"/>
+        </w:rPr>
+        <w:t xml:space="preserve"> pun</w:t>
+      </w:r>
+      <w:r>
+        <w:rPr>
+          <w:rFonts w:ascii="Arial" w:hAnsi="Arial" w:cs="Arial"/>
+          <w:sz w:val="24"/>
+          <w:szCs w:val="24"/>
+        </w:rPr>
+        <w:t xml:space="preserve"> mulai bergeser fungsi menjadi kebutuhan primer di beberapa pihak terutama dalam membantu memenuhi kebutuhan sehari-hari</w:t>
       </w:r>
       <w:r>
         <w:rPr>
@@ -682,7 +714,39 @@
           <w:sz w:val="24"/>
           <w:szCs w:val="24"/>
         </w:rPr>
-        <w:t>erusahaan yang menyediakan jasa perbaikan perlatan elektronik seperti kulkas, AC, dispenser dan lain-lain masih sangat jarang ada yang memanfaatkan media komputer untuk mengelola sistem informasi seputar perbaikan peralatan elektronik untuk meningkatkan pelayanan jasa diperusahaan tersebut</w:t>
+        <w:t xml:space="preserve">erusahaan yang menyediakan jasa perbaikan perlatan elektronik seperti </w:t>
+      </w:r>
+      <w:r>
+        <w:rPr>
+          <w:rFonts w:ascii="Arial" w:hAnsi="Arial" w:cs="Arial"/>
+          <w:sz w:val="24"/>
+          <w:szCs w:val="24"/>
+        </w:rPr>
+        <w:t>komputer</w:t>
+      </w:r>
+      <w:r>
+        <w:rPr>
+          <w:rFonts w:ascii="Arial" w:hAnsi="Arial" w:cs="Arial"/>
+          <w:sz w:val="24"/>
+          <w:szCs w:val="24"/>
+        </w:rPr>
+        <w:t xml:space="preserve">, </w:t>
+      </w:r>
+      <w:r>
+        <w:rPr>
+          <w:rFonts w:ascii="Arial" w:hAnsi="Arial" w:cs="Arial"/>
+          <w:sz w:val="24"/>
+          <w:szCs w:val="24"/>
+        </w:rPr>
+        <w:t>laptop</w:t>
+      </w:r>
+      <w:r>
+        <w:rPr>
+          <w:rFonts w:ascii="Arial" w:hAnsi="Arial" w:cs="Arial"/>
+          <w:sz w:val="24"/>
+          <w:szCs w:val="24"/>
+        </w:rPr>
+        <w:t>, dan lain-lain masih sangat jarang ada yang memanfaatkan media komputer untuk mengelola sistem informasi seputar perbaikan peralatan elektronik untuk meningkatkan pelayanan jasa diperusahaan tersebut</w:t>
       </w:r>
       <w:r>
         <w:rPr>
@@ -936,7 +1000,24 @@
           <w:szCs w:val="24"/>
           <w:lang w:val="id-ID"/>
         </w:rPr>
-        <w:t xml:space="preserve">Oneya Solution mulai mengembangkan </w:t>
+        <w:t>Oneya Solution</w:t>
+      </w:r>
+      <w:r>
+        <w:rPr>
+          <w:rFonts w:ascii="Arial" w:hAnsi="Arial" w:cs="Arial"/>
+          <w:sz w:val="24"/>
+          <w:szCs w:val="24"/>
+        </w:rPr>
+        <w:t xml:space="preserve"> pun</w:t>
+      </w:r>
+      <w:r>
+        <w:rPr>
+          <w:rFonts w:ascii="Arial" w:hAnsi="Arial" w:cs="Arial"/>
+          <w:sz w:val="24"/>
+          <w:szCs w:val="24"/>
+          <w:lang w:val="id-ID"/>
+        </w:rPr>
+        <w:t xml:space="preserve"> mulai mengembangkan </w:t>
       </w:r>
       <w:r>
         <w:rPr>
@@ -2399,6 +2480,31 @@
     </w:p>
     <w:p>
       <w:pPr>
+        <w:numPr>
+          <w:ilvl w:val="1"/>
+          <w:numId w:val="17"/>
+        </w:numPr>
+        <w:spacing w:after="0" w:line="240" w:lineRule="auto"/>
+        <w:ind w:left="1800" w:hanging="425"/>
+        <w:contextualSpacing/>
+        <w:jc w:val="both"/>
+        <w:rPr>
+          <w:rFonts w:ascii="Arial" w:hAnsi="Arial" w:cs="Arial"/>
+          <w:sz w:val="24"/>
+          <w:szCs w:val="24"/>
+        </w:rPr>
+      </w:pPr>
+      <w:r>
+        <w:rPr>
+          <w:rFonts w:ascii="Arial" w:hAnsi="Arial" w:cs="Arial"/>
+          <w:sz w:val="24"/>
+          <w:szCs w:val="24"/>
+        </w:rPr>
+        <w:t>Dapat mengubah biodata</w:t>
+      </w:r>
+    </w:p>
+    <w:p>
+      <w:pPr>
         <w:spacing w:after="0" w:line="240" w:lineRule="auto"/>
         <w:ind w:left="1800"/>
         <w:contextualSpacing/>
@@ -2932,15 +3038,6 @@
       <w:r>
         <w:rPr>
           <w:rFonts w:ascii="Arial" w:hAnsi="Arial" w:cs="Arial"/>
-          <w:sz w:val="24"/>
-          <w:szCs w:val="24"/>
-          <w:lang w:val="id-ID"/>
-        </w:rPr>
-        <w:t>.</w:t>
-      </w:r>
-      <w:r>
-        <w:rPr>
-          <w:rFonts w:ascii="Arial" w:hAnsi="Arial" w:cs="Arial"/>
           <w:i/>
           <w:sz w:val="24"/>
           <w:szCs w:val="24"/>
@@ -3395,23 +3492,7 @@
           <w:sz w:val="24"/>
           <w:szCs w:val="24"/>
         </w:rPr>
-        <w:t xml:space="preserve"> latar belakang, rumusan masalah, tujuan</w:t>
-      </w:r>
-      <w:r>
-        <w:rPr>
-          <w:rFonts w:ascii="Arial" w:hAnsi="Arial" w:cs="Arial"/>
-          <w:sz w:val="24"/>
-          <w:szCs w:val="24"/>
-        </w:rPr>
-        <w:t xml:space="preserve"> </w:t>
-      </w:r>
-      <w:r>
-        <w:rPr>
-          <w:rFonts w:ascii="Arial" w:hAnsi="Arial" w:cs="Arial"/>
-          <w:sz w:val="24"/>
-          <w:szCs w:val="24"/>
-        </w:rPr>
-        <w:t>penelitian, manfaat penelitian, ruang lingkup penelitian dan sistematika penulisan.</w:t>
+        <w:t xml:space="preserve"> latar belakang, rumusan masalah, tujuan penelitian, manfaat penelitian, ruang lingkup penelitian dan sistematika penulisan.</w:t>
       </w:r>
     </w:p>
     <w:p>

</xml_diff>